<commit_message>
Update documentation Technique (Analyse organique)
</commit_message>
<xml_diff>
--- a/20200525_DocumentationTechnique_TISSOTT.docx
+++ b/20200525_DocumentationTechnique_TISSOTT.docx
@@ -5501,7 +5501,15 @@
     </w:p>
     <w:p>
       <w:r>
-        <w:t>Le premier jour de mon TPI j’ai reçu le cahier des charges de mon application par mail. Pour ma part je dois faire une application Windows Form qui permettra de visualiser, filtrer et modifier les données du cadastre importer avec un fichier CSV que mon application ajoutera dans la base de données. On peut également exporter les données de la base de données en fichier CSV.</w:t>
+        <w:t xml:space="preserve">Le premier jour de mon TPI j’ai reçu le cahier des charges de mon application par mail. Pour ma part je dois faire une application Windows </w:t>
+      </w:r>
+      <w:proofErr w:type="spellStart"/>
+      <w:r>
+        <w:t>Form</w:t>
+      </w:r>
+      <w:proofErr w:type="spellEnd"/>
+      <w:r>
+        <w:t xml:space="preserve"> qui permettra de visualiser, filtrer et modifier les données du cadastre importer avec un fichier CSV que mon application ajoutera dans la base de données. On peut également exporter les données de la base de données en fichier CSV.</w:t>
       </w:r>
     </w:p>
     <w:p>
@@ -5516,7 +5524,15 @@
     </w:p>
     <w:p>
       <w:r>
-        <w:t xml:space="preserve">J’ai choisi d’utiliser la méthodologie « WaterFall ». Celle-ci consiste une succession d’étapes, </w:t>
+        <w:t>J’ai choisi d’utiliser la méthodologie « </w:t>
+      </w:r>
+      <w:proofErr w:type="spellStart"/>
+      <w:r>
+        <w:t>WaterFall</w:t>
+      </w:r>
+      <w:proofErr w:type="spellEnd"/>
+      <w:r>
+        <w:t xml:space="preserve"> ». Celle-ci consiste une succession d’étapes, </w:t>
       </w:r>
       <w:r>
         <w:t>chacune d'entre elles</w:t>
@@ -5645,7 +5661,15 @@
     </w:p>
     <w:p>
       <w:r>
-        <w:t xml:space="preserve">Le but de l’application est de permettre a l’utilisateur d’importer des données a  partir d’un fichier csv et de visualiser ces données. Il sera aussi possible de filtrer et trié les données du tableau, l’utilisateur pourra exporter les données en fichier CSV tout en gardant les filtres. Il pourra également modifier </w:t>
+        <w:t xml:space="preserve">Le but de l’application est de permettre a l’utilisateur d’importer des données </w:t>
+      </w:r>
+      <w:proofErr w:type="gramStart"/>
+      <w:r>
+        <w:t>a  partir</w:t>
+      </w:r>
+      <w:proofErr w:type="gramEnd"/>
+      <w:r>
+        <w:t xml:space="preserve"> d’un fichier csv et de visualiser ces données. Il sera aussi possible de filtrer et trié les données du tableau, l’utilisateur pourra exporter les données en fichier CSV tout en gardant les filtres. Il pourra également modifier </w:t>
       </w:r>
       <w:r>
         <w:t>certains champs</w:t>
@@ -5709,8 +5733,13 @@
         </w:numPr>
       </w:pPr>
       <w:r>
-        <w:t>Serveur EasyPHP</w:t>
-      </w:r>
+        <w:t xml:space="preserve">Serveur </w:t>
+      </w:r>
+      <w:proofErr w:type="spellStart"/>
+      <w:r>
+        <w:t>EasyPHP</w:t>
+      </w:r>
+      <w:proofErr w:type="spellEnd"/>
     </w:p>
     <w:p>
       <w:pPr>
@@ -5772,7 +5801,10 @@
         </w:numPr>
       </w:pPr>
       <w:r>
-        <w:t xml:space="preserve">Sélectionner des parcelle </w:t>
+        <w:t xml:space="preserve">Sélectionner </w:t>
+      </w:r>
+      <w:r>
+        <w:t>des parcelles</w:t>
       </w:r>
     </w:p>
     <w:p>
@@ -5798,9 +5830,709 @@
       <w:pPr>
         <w:pStyle w:val="Titre2"/>
       </w:pPr>
+      <w:r>
+        <w:t>6.1 Technologie utilisé</w:t>
+      </w:r>
+    </w:p>
+    <w:p>
+      <w:pPr>
+        <w:pStyle w:val="Paragraphedeliste"/>
+        <w:numPr>
+          <w:ilvl w:val="0"/>
+          <w:numId w:val="7"/>
+        </w:numPr>
+      </w:pPr>
+      <w:r>
+        <w:t>C#</w:t>
+      </w:r>
+    </w:p>
+    <w:p>
+      <w:pPr>
+        <w:pStyle w:val="Paragraphedeliste"/>
+        <w:numPr>
+          <w:ilvl w:val="0"/>
+          <w:numId w:val="7"/>
+        </w:numPr>
+      </w:pPr>
+      <w:proofErr w:type="spellStart"/>
+      <w:r>
+        <w:t>MySql</w:t>
+      </w:r>
+      <w:proofErr w:type="spellEnd"/>
+    </w:p>
+    <w:p>
+      <w:pPr>
+        <w:pStyle w:val="Titre2"/>
+      </w:pPr>
+      <w:r>
+        <w:t>6.2 Environnement</w:t>
+      </w:r>
+    </w:p>
+    <w:p>
+      <w:r>
+        <w:t>Pour le développement de mon application, j’ai utilisé Visual Studio Community 2019.</w:t>
+      </w:r>
+    </w:p>
+    <w:p>
+      <w:r>
+        <w:t xml:space="preserve">J’utilise </w:t>
+      </w:r>
+      <w:proofErr w:type="spellStart"/>
+      <w:r>
+        <w:t>EasyPhp</w:t>
+      </w:r>
+      <w:proofErr w:type="spellEnd"/>
+      <w:r>
+        <w:t xml:space="preserve"> 14.1 comme serveur pour héberger ma base de données. Et pour créer et modifier ma base de données j’ai utilisé PhpMyAdmin qui est fourni directement dans </w:t>
+      </w:r>
+      <w:proofErr w:type="spellStart"/>
+      <w:r>
+        <w:t>EasyPhp</w:t>
+      </w:r>
+      <w:proofErr w:type="spellEnd"/>
+      <w:r>
+        <w:t>.</w:t>
+      </w:r>
+    </w:p>
+    <w:p>
+      <w:r>
+        <w:t xml:space="preserve">J’ai sauvegardé mon projet chaque soir sur mon disque dur personnel et j’ai également utilisé </w:t>
+      </w:r>
+      <w:proofErr w:type="spellStart"/>
+      <w:r>
+        <w:t>GitHubDesktop</w:t>
+      </w:r>
+      <w:proofErr w:type="spellEnd"/>
+      <w:r>
+        <w:t>.</w:t>
+      </w:r>
+    </w:p>
+    <w:p>
+      <w:r>
+        <w:t>Pour la documentation, j’ai utilisé Microsoft Word et Microsoft Excel.</w:t>
+      </w:r>
+    </w:p>
+    <w:p>
+      <w:r>
+        <w:t xml:space="preserve">En se qui concerne les tests j’ai créé un projet de test dans ma solution Visual Studio qui me permet de faire des tests unitaires. </w:t>
+      </w:r>
+    </w:p>
+    <w:p>
+      <w:pPr>
+        <w:pStyle w:val="Titre2"/>
+      </w:pPr>
+      <w:r>
+        <w:t>6.3 Modèle logique de données</w:t>
+      </w:r>
+    </w:p>
+    <w:p>
+      <w:pPr>
+        <w:keepNext/>
+        <w:jc w:val="center"/>
+      </w:pPr>
+      <w:r>
+        <w:rPr>
+          <w:noProof/>
+        </w:rPr>
+        <w:drawing>
+          <wp:inline distT="0" distB="0" distL="0" distR="0" wp14:anchorId="5448DFC3" wp14:editId="6B6BAF66">
+            <wp:extent cx="5153891" cy="3039489"/>
+            <wp:effectExtent l="0" t="0" r="8890" b="8890"/>
+            <wp:docPr id="11" name="Image 11"/>
+            <wp:cNvGraphicFramePr>
+              <a:graphicFrameLocks xmlns:a="http://schemas.openxmlformats.org/drawingml/2006/main" noChangeAspect="1"/>
+            </wp:cNvGraphicFramePr>
+            <a:graphic xmlns:a="http://schemas.openxmlformats.org/drawingml/2006/main">
+              <a:graphicData uri="http://schemas.openxmlformats.org/drawingml/2006/picture">
+                <pic:pic xmlns:pic="http://schemas.openxmlformats.org/drawingml/2006/picture">
+                  <pic:nvPicPr>
+                    <pic:cNvPr id="0" name="Picture 1"/>
+                    <pic:cNvPicPr>
+                      <a:picLocks noChangeAspect="1" noChangeArrowheads="1"/>
+                    </pic:cNvPicPr>
+                  </pic:nvPicPr>
+                  <pic:blipFill>
+                    <a:blip r:embed="rId9">
+                      <a:extLst>
+                        <a:ext uri="{28A0092B-C50C-407E-A947-70E740481C1C}">
+                          <a14:useLocalDpi xmlns:a14="http://schemas.microsoft.com/office/drawing/2010/main" val="0"/>
+                        </a:ext>
+                      </a:extLst>
+                    </a:blip>
+                    <a:srcRect/>
+                    <a:stretch>
+                      <a:fillRect/>
+                    </a:stretch>
+                  </pic:blipFill>
+                  <pic:spPr bwMode="auto">
+                    <a:xfrm>
+                      <a:off x="0" y="0"/>
+                      <a:ext cx="5171789" cy="3050044"/>
+                    </a:xfrm>
+                    <a:prstGeom prst="rect">
+                      <a:avLst/>
+                    </a:prstGeom>
+                    <a:noFill/>
+                    <a:ln>
+                      <a:noFill/>
+                    </a:ln>
+                  </pic:spPr>
+                </pic:pic>
+              </a:graphicData>
+            </a:graphic>
+          </wp:inline>
+        </w:drawing>
+      </w:r>
+    </w:p>
+    <w:p>
+      <w:pPr>
+        <w:pStyle w:val="Lgende"/>
+        <w:jc w:val="center"/>
+      </w:pPr>
+      <w:r>
+        <w:t xml:space="preserve">Figure </w:t>
+      </w:r>
+      <w:fldSimple w:instr=" SEQ Figure \* ARABIC ">
+        <w:r>
+          <w:rPr>
+            <w:noProof/>
+          </w:rPr>
+          <w:t>1</w:t>
+        </w:r>
+      </w:fldSimple>
+      <w:r>
+        <w:t xml:space="preserve"> Modèle logique de données</w:t>
+      </w:r>
+    </w:p>
+    <w:p>
+      <w:r>
+        <w:t>Toutes les tables ont été pensé et créer par moi-même, en relisant plusieurs fois mon cahier des charges j’ai trouvé que c’était la façon la plus simple et claire pour moi.</w:t>
+      </w:r>
+    </w:p>
+    <w:p>
+      <w:r>
+        <w:t xml:space="preserve">La taille de </w:t>
+      </w:r>
+      <w:proofErr w:type="gramStart"/>
+      <w:r>
+        <w:t>certain champs</w:t>
+      </w:r>
+      <w:proofErr w:type="gramEnd"/>
+      <w:r>
+        <w:t xml:space="preserve"> sont très </w:t>
+      </w:r>
+      <w:proofErr w:type="spellStart"/>
+      <w:r>
+        <w:t>precis</w:t>
+      </w:r>
+      <w:proofErr w:type="spellEnd"/>
+      <w:r>
+        <w:t xml:space="preserve"> (par exemple le </w:t>
+      </w:r>
+      <w:proofErr w:type="spellStart"/>
+      <w:r>
+        <w:t>eGrid</w:t>
+      </w:r>
+      <w:proofErr w:type="spellEnd"/>
+      <w:r>
+        <w:t xml:space="preserve">) car sur le site du cadastre genevois j’ai réussi a trouver la longueur exacte ou maximum de plusieurs champs. </w:t>
+      </w:r>
+      <w:proofErr w:type="gramStart"/>
+      <w:r>
+        <w:t>Malheureusement certain champs</w:t>
+      </w:r>
+      <w:proofErr w:type="gramEnd"/>
+      <w:r>
+        <w:t xml:space="preserve"> n’étais pas précise donc j’ai assigne la taille ma même.</w:t>
+      </w:r>
+    </w:p>
+    <w:p>
+      <w:pPr>
+        <w:pStyle w:val="Titre2"/>
+      </w:pPr>
+      <w:r>
+        <w:lastRenderedPageBreak/>
+        <w:t>6.4 Description des tables</w:t>
+      </w:r>
+    </w:p>
+    <w:p>
+      <w:pPr>
+        <w:pStyle w:val="Titre3"/>
+      </w:pPr>
+      <w:r>
+        <w:t xml:space="preserve">6.4.1 Table </w:t>
+      </w:r>
+      <w:proofErr w:type="spellStart"/>
+      <w:r>
+        <w:t>cadparcellemensu</w:t>
+      </w:r>
+      <w:proofErr w:type="spellEnd"/>
+    </w:p>
+    <w:p>
+      <w:pPr>
+        <w:keepNext/>
+        <w:jc w:val="center"/>
+      </w:pPr>
+      <w:r>
+        <w:rPr>
+          <w:noProof/>
+        </w:rPr>
+        <w:drawing>
+          <wp:inline distT="0" distB="0" distL="0" distR="0" wp14:anchorId="5EDAA86B" wp14:editId="1EC6C115">
+            <wp:extent cx="3502800" cy="1976400"/>
+            <wp:effectExtent l="0" t="0" r="2540" b="5080"/>
+            <wp:docPr id="33" name="Image 33"/>
+            <wp:cNvGraphicFramePr>
+              <a:graphicFrameLocks xmlns:a="http://schemas.openxmlformats.org/drawingml/2006/main" noChangeAspect="1"/>
+            </wp:cNvGraphicFramePr>
+            <a:graphic xmlns:a="http://schemas.openxmlformats.org/drawingml/2006/main">
+              <a:graphicData uri="http://schemas.openxmlformats.org/drawingml/2006/picture">
+                <pic:pic xmlns:pic="http://schemas.openxmlformats.org/drawingml/2006/picture">
+                  <pic:nvPicPr>
+                    <pic:cNvPr id="0" name="Picture 2"/>
+                    <pic:cNvPicPr>
+                      <a:picLocks noChangeAspect="1" noChangeArrowheads="1"/>
+                    </pic:cNvPicPr>
+                  </pic:nvPicPr>
+                  <pic:blipFill>
+                    <a:blip r:embed="rId10">
+                      <a:extLst>
+                        <a:ext uri="{28A0092B-C50C-407E-A947-70E740481C1C}">
+                          <a14:useLocalDpi xmlns:a14="http://schemas.microsoft.com/office/drawing/2010/main" val="0"/>
+                        </a:ext>
+                      </a:extLst>
+                    </a:blip>
+                    <a:srcRect/>
+                    <a:stretch>
+                      <a:fillRect/>
+                    </a:stretch>
+                  </pic:blipFill>
+                  <pic:spPr bwMode="auto">
+                    <a:xfrm>
+                      <a:off x="0" y="0"/>
+                      <a:ext cx="3502800" cy="1976400"/>
+                    </a:xfrm>
+                    <a:prstGeom prst="rect">
+                      <a:avLst/>
+                    </a:prstGeom>
+                    <a:noFill/>
+                    <a:ln>
+                      <a:noFill/>
+                    </a:ln>
+                  </pic:spPr>
+                </pic:pic>
+              </a:graphicData>
+            </a:graphic>
+          </wp:inline>
+        </w:drawing>
+      </w:r>
+    </w:p>
+    <w:p>
+      <w:pPr>
+        <w:pStyle w:val="Lgende"/>
+        <w:jc w:val="center"/>
+      </w:pPr>
+      <w:r>
+        <w:t xml:space="preserve">Figure </w:t>
+      </w:r>
+      <w:fldSimple w:instr=" SEQ Figure \* ARABIC ">
+        <w:r>
+          <w:rPr>
+            <w:noProof/>
+          </w:rPr>
+          <w:t>2</w:t>
+        </w:r>
+      </w:fldSimple>
+      <w:r>
+        <w:t xml:space="preserve"> - Table </w:t>
+      </w:r>
+      <w:proofErr w:type="spellStart"/>
+      <w:r>
+        <w:t>cadparcellemensu</w:t>
+      </w:r>
+      <w:proofErr w:type="spellEnd"/>
+    </w:p>
+    <w:p>
+      <w:pPr>
+        <w:jc w:val="left"/>
+      </w:pPr>
+      <w:r>
+        <w:t xml:space="preserve">Cette table contient toutes les parcelles importer par l’utilisateur. Les champs ont </w:t>
+      </w:r>
+      <w:proofErr w:type="gramStart"/>
+      <w:r>
+        <w:t>des nom</w:t>
+      </w:r>
+      <w:proofErr w:type="gramEnd"/>
+      <w:r>
+        <w:t xml:space="preserve"> en peu spécial mais garder les même noms que dans le fichier CSV est pour la chose la plus simple a faire pour que je m’y retrouve facilement.</w:t>
+      </w:r>
+    </w:p>
+    <w:p>
+      <w:pPr>
+        <w:pStyle w:val="Titre3"/>
+      </w:pPr>
+      <w:r>
+        <w:t>6.4.</w:t>
+      </w:r>
+      <w:r>
+        <w:t>2</w:t>
+      </w:r>
+      <w:r>
+        <w:t xml:space="preserve"> Table </w:t>
+      </w:r>
+      <w:proofErr w:type="spellStart"/>
+      <w:r>
+        <w:t>geometre</w:t>
+      </w:r>
+      <w:proofErr w:type="spellEnd"/>
+    </w:p>
+    <w:p>
+      <w:pPr>
+        <w:keepNext/>
+        <w:jc w:val="center"/>
+      </w:pPr>
+      <w:r>
+        <w:rPr>
+          <w:noProof/>
+        </w:rPr>
+        <w:drawing>
+          <wp:inline distT="0" distB="0" distL="0" distR="0" wp14:anchorId="49B416D3" wp14:editId="423C4F9B">
+            <wp:extent cx="3330000" cy="576000"/>
+            <wp:effectExtent l="0" t="0" r="3810" b="0"/>
+            <wp:docPr id="34" name="Image 34"/>
+            <wp:cNvGraphicFramePr>
+              <a:graphicFrameLocks xmlns:a="http://schemas.openxmlformats.org/drawingml/2006/main" noChangeAspect="1"/>
+            </wp:cNvGraphicFramePr>
+            <a:graphic xmlns:a="http://schemas.openxmlformats.org/drawingml/2006/main">
+              <a:graphicData uri="http://schemas.openxmlformats.org/drawingml/2006/picture">
+                <pic:pic xmlns:pic="http://schemas.openxmlformats.org/drawingml/2006/picture">
+                  <pic:nvPicPr>
+                    <pic:cNvPr id="0" name="Picture 3"/>
+                    <pic:cNvPicPr>
+                      <a:picLocks noChangeAspect="1" noChangeArrowheads="1"/>
+                    </pic:cNvPicPr>
+                  </pic:nvPicPr>
+                  <pic:blipFill>
+                    <a:blip r:embed="rId11">
+                      <a:extLst>
+                        <a:ext uri="{28A0092B-C50C-407E-A947-70E740481C1C}">
+                          <a14:useLocalDpi xmlns:a14="http://schemas.microsoft.com/office/drawing/2010/main" val="0"/>
+                        </a:ext>
+                      </a:extLst>
+                    </a:blip>
+                    <a:srcRect/>
+                    <a:stretch>
+                      <a:fillRect/>
+                    </a:stretch>
+                  </pic:blipFill>
+                  <pic:spPr bwMode="auto">
+                    <a:xfrm>
+                      <a:off x="0" y="0"/>
+                      <a:ext cx="3330000" cy="576000"/>
+                    </a:xfrm>
+                    <a:prstGeom prst="rect">
+                      <a:avLst/>
+                    </a:prstGeom>
+                    <a:noFill/>
+                    <a:ln>
+                      <a:noFill/>
+                    </a:ln>
+                  </pic:spPr>
+                </pic:pic>
+              </a:graphicData>
+            </a:graphic>
+          </wp:inline>
+        </w:drawing>
+      </w:r>
+    </w:p>
+    <w:p>
+      <w:pPr>
+        <w:pStyle w:val="Lgende"/>
+        <w:jc w:val="center"/>
+      </w:pPr>
+      <w:r>
+        <w:t xml:space="preserve">Figure </w:t>
+      </w:r>
+      <w:fldSimple w:instr=" SEQ Figure \* ARABIC ">
+        <w:r>
+          <w:rPr>
+            <w:noProof/>
+          </w:rPr>
+          <w:t>3</w:t>
+        </w:r>
+      </w:fldSimple>
+      <w:r>
+        <w:t xml:space="preserve"> - Table </w:t>
+      </w:r>
+      <w:proofErr w:type="spellStart"/>
+      <w:r>
+        <w:t>geometre</w:t>
+      </w:r>
+      <w:proofErr w:type="spellEnd"/>
+    </w:p>
+    <w:p>
+      <w:r>
+        <w:t>Cette table contient le géomètre à qui on peut assigner une ou plusieurs parcelles. Tous les enregistrements dans cette table ont été ajouter manuellement par moi.</w:t>
+      </w:r>
+    </w:p>
+    <w:p>
+      <w:pPr>
+        <w:pStyle w:val="Titre3"/>
+      </w:pPr>
+      <w:r>
+        <w:t>6.4.</w:t>
+      </w:r>
+      <w:r>
+        <w:t>3</w:t>
+      </w:r>
+      <w:r>
+        <w:t xml:space="preserve"> Table </w:t>
+      </w:r>
+      <w:proofErr w:type="spellStart"/>
+      <w:r>
+        <w:t>etats</w:t>
+      </w:r>
+      <w:proofErr w:type="spellEnd"/>
+    </w:p>
+    <w:p>
+      <w:pPr>
+        <w:keepNext/>
+        <w:jc w:val="center"/>
+      </w:pPr>
+      <w:r>
+        <w:rPr>
+          <w:noProof/>
+        </w:rPr>
+        <w:drawing>
+          <wp:inline distT="0" distB="0" distL="0" distR="0" wp14:anchorId="35B84102" wp14:editId="146F634B">
+            <wp:extent cx="3171600" cy="435600"/>
+            <wp:effectExtent l="0" t="0" r="0" b="3175"/>
+            <wp:docPr id="35" name="Image 35"/>
+            <wp:cNvGraphicFramePr>
+              <a:graphicFrameLocks xmlns:a="http://schemas.openxmlformats.org/drawingml/2006/main" noChangeAspect="1"/>
+            </wp:cNvGraphicFramePr>
+            <a:graphic xmlns:a="http://schemas.openxmlformats.org/drawingml/2006/main">
+              <a:graphicData uri="http://schemas.openxmlformats.org/drawingml/2006/picture">
+                <pic:pic xmlns:pic="http://schemas.openxmlformats.org/drawingml/2006/picture">
+                  <pic:nvPicPr>
+                    <pic:cNvPr id="0" name="Picture 4"/>
+                    <pic:cNvPicPr>
+                      <a:picLocks noChangeAspect="1" noChangeArrowheads="1"/>
+                    </pic:cNvPicPr>
+                  </pic:nvPicPr>
+                  <pic:blipFill>
+                    <a:blip r:embed="rId12">
+                      <a:extLst>
+                        <a:ext uri="{28A0092B-C50C-407E-A947-70E740481C1C}">
+                          <a14:useLocalDpi xmlns:a14="http://schemas.microsoft.com/office/drawing/2010/main" val="0"/>
+                        </a:ext>
+                      </a:extLst>
+                    </a:blip>
+                    <a:srcRect/>
+                    <a:stretch>
+                      <a:fillRect/>
+                    </a:stretch>
+                  </pic:blipFill>
+                  <pic:spPr bwMode="auto">
+                    <a:xfrm>
+                      <a:off x="0" y="0"/>
+                      <a:ext cx="3171600" cy="435600"/>
+                    </a:xfrm>
+                    <a:prstGeom prst="rect">
+                      <a:avLst/>
+                    </a:prstGeom>
+                    <a:noFill/>
+                    <a:ln>
+                      <a:noFill/>
+                    </a:ln>
+                  </pic:spPr>
+                </pic:pic>
+              </a:graphicData>
+            </a:graphic>
+          </wp:inline>
+        </w:drawing>
+      </w:r>
+    </w:p>
+    <w:p>
+      <w:pPr>
+        <w:pStyle w:val="Lgende"/>
+        <w:jc w:val="center"/>
+      </w:pPr>
+      <w:r>
+        <w:t xml:space="preserve">Figure </w:t>
+      </w:r>
+      <w:fldSimple w:instr=" SEQ Figure \* ARABIC ">
+        <w:r>
+          <w:rPr>
+            <w:noProof/>
+          </w:rPr>
+          <w:t>4</w:t>
+        </w:r>
+      </w:fldSimple>
+      <w:r>
+        <w:t xml:space="preserve"> - Table </w:t>
+      </w:r>
+      <w:proofErr w:type="spellStart"/>
+      <w:r>
+        <w:t>etats</w:t>
+      </w:r>
+      <w:proofErr w:type="spellEnd"/>
+    </w:p>
+    <w:p>
+      <w:r>
+        <w:t>Cette table contient 2 états diffèrent qui me permettront de savoir si un ordre est en cours ou terminé.</w:t>
+      </w:r>
+    </w:p>
+    <w:p>
+      <w:pPr>
+        <w:pStyle w:val="Titre3"/>
+      </w:pPr>
+      <w:r>
+        <w:t>6.4.</w:t>
+      </w:r>
+      <w:r>
+        <w:t>4</w:t>
+      </w:r>
+      <w:r>
+        <w:t xml:space="preserve"> Table </w:t>
+      </w:r>
+      <w:r>
+        <w:t>ordres</w:t>
+      </w:r>
+    </w:p>
+    <w:p>
+      <w:pPr>
+        <w:keepNext/>
+        <w:jc w:val="center"/>
+      </w:pPr>
+      <w:r>
+        <w:rPr>
+          <w:noProof/>
+        </w:rPr>
+        <w:drawing>
+          <wp:inline distT="0" distB="0" distL="0" distR="0" wp14:anchorId="44C640D1" wp14:editId="1040FBCE">
+            <wp:extent cx="3265200" cy="741600"/>
+            <wp:effectExtent l="0" t="0" r="0" b="1905"/>
+            <wp:docPr id="36" name="Image 36"/>
+            <wp:cNvGraphicFramePr>
+              <a:graphicFrameLocks xmlns:a="http://schemas.openxmlformats.org/drawingml/2006/main" noChangeAspect="1"/>
+            </wp:cNvGraphicFramePr>
+            <a:graphic xmlns:a="http://schemas.openxmlformats.org/drawingml/2006/main">
+              <a:graphicData uri="http://schemas.openxmlformats.org/drawingml/2006/picture">
+                <pic:pic xmlns:pic="http://schemas.openxmlformats.org/drawingml/2006/picture">
+                  <pic:nvPicPr>
+                    <pic:cNvPr id="0" name="Picture 5"/>
+                    <pic:cNvPicPr>
+                      <a:picLocks noChangeAspect="1" noChangeArrowheads="1"/>
+                    </pic:cNvPicPr>
+                  </pic:nvPicPr>
+                  <pic:blipFill>
+                    <a:blip r:embed="rId13">
+                      <a:extLst>
+                        <a:ext uri="{28A0092B-C50C-407E-A947-70E740481C1C}">
+                          <a14:useLocalDpi xmlns:a14="http://schemas.microsoft.com/office/drawing/2010/main" val="0"/>
+                        </a:ext>
+                      </a:extLst>
+                    </a:blip>
+                    <a:srcRect/>
+                    <a:stretch>
+                      <a:fillRect/>
+                    </a:stretch>
+                  </pic:blipFill>
+                  <pic:spPr bwMode="auto">
+                    <a:xfrm>
+                      <a:off x="0" y="0"/>
+                      <a:ext cx="3265200" cy="741600"/>
+                    </a:xfrm>
+                    <a:prstGeom prst="rect">
+                      <a:avLst/>
+                    </a:prstGeom>
+                    <a:noFill/>
+                    <a:ln>
+                      <a:noFill/>
+                    </a:ln>
+                  </pic:spPr>
+                </pic:pic>
+              </a:graphicData>
+            </a:graphic>
+          </wp:inline>
+        </w:drawing>
+      </w:r>
+    </w:p>
+    <w:p>
+      <w:pPr>
+        <w:pStyle w:val="Lgende"/>
+        <w:jc w:val="center"/>
+      </w:pPr>
+      <w:r>
+        <w:t xml:space="preserve">Figure </w:t>
+      </w:r>
+      <w:fldSimple w:instr=" SEQ Figure \* ARABIC ">
+        <w:r>
+          <w:rPr>
+            <w:noProof/>
+          </w:rPr>
+          <w:t>5</w:t>
+        </w:r>
+      </w:fldSimple>
+      <w:r>
+        <w:t xml:space="preserve"> - Table ordres</w:t>
+      </w:r>
+    </w:p>
+    <w:p>
+      <w:r>
+        <w:t xml:space="preserve">Cette table contient tous les ordres crée par l’utilisateur. Les champs </w:t>
+      </w:r>
+      <w:proofErr w:type="spellStart"/>
+      <w:r>
+        <w:t>idCadParcelle</w:t>
+      </w:r>
+      <w:proofErr w:type="spellEnd"/>
+      <w:r>
+        <w:t xml:space="preserve">, </w:t>
+      </w:r>
+      <w:proofErr w:type="spellStart"/>
+      <w:r>
+        <w:t>idGeometre</w:t>
+      </w:r>
+      <w:proofErr w:type="spellEnd"/>
+      <w:r>
+        <w:t xml:space="preserve"> et </w:t>
+      </w:r>
+      <w:proofErr w:type="spellStart"/>
+      <w:r>
+        <w:t>idEtat</w:t>
+      </w:r>
+      <w:proofErr w:type="spellEnd"/>
+      <w:r>
+        <w:t xml:space="preserve"> sont les 3 </w:t>
+      </w:r>
+      <w:proofErr w:type="gramStart"/>
+      <w:r>
+        <w:t>des clés étrangère</w:t>
+      </w:r>
+      <w:proofErr w:type="gramEnd"/>
+      <w:r>
+        <w:t xml:space="preserve"> récupérer dans mes 3 autre tables</w:t>
+      </w:r>
+      <w:r>
+        <w:t>.</w:t>
+      </w:r>
+    </w:p>
+    <w:p>
+      <w:pPr>
+        <w:pStyle w:val="Titre2"/>
+      </w:pPr>
       <w:bookmarkStart w:id="8" w:name="_Toc41997610"/>
       <w:r>
-        <w:t>6.1 Description détailler des méthodes</w:t>
+        <w:t>6.</w:t>
+      </w:r>
+      <w:r>
+        <w:t>5</w:t>
+      </w:r>
+      <w:r>
+        <w:t xml:space="preserve"> Description détailler des méthodes</w:t>
       </w:r>
       <w:bookmarkEnd w:id="8"/>
     </w:p>
@@ -5810,9 +6542,14 @@
       </w:pPr>
       <w:bookmarkStart w:id="9" w:name="_Toc41997611"/>
       <w:r>
-        <w:t>Class ConnexionDb</w:t>
+        <w:t xml:space="preserve">Class </w:t>
+      </w:r>
+      <w:proofErr w:type="spellStart"/>
+      <w:r>
+        <w:t>ConnexionDb</w:t>
       </w:r>
       <w:bookmarkEnd w:id="9"/>
+      <w:proofErr w:type="spellEnd"/>
     </w:p>
     <w:p>
       <w:r>
@@ -5821,6 +6558,7 @@
     </w:p>
     <w:p>
       <w:r>
+        <w:lastRenderedPageBreak/>
         <w:t xml:space="preserve"> </w:t>
       </w:r>
       <w:r>
@@ -5882,8 +6620,18 @@
       <w:r>
         <w:t xml:space="preserve">Méthode </w:t>
       </w:r>
-      <w:r>
-        <w:t>OpenConnection()</w:t>
+      <w:proofErr w:type="spellStart"/>
+      <w:proofErr w:type="gramStart"/>
+      <w:r>
+        <w:t>OpenConnection</w:t>
+      </w:r>
+      <w:proofErr w:type="spellEnd"/>
+      <w:r>
+        <w:t>(</w:t>
+      </w:r>
+      <w:proofErr w:type="gramEnd"/>
+      <w:r>
+        <w:t>)</w:t>
       </w:r>
     </w:p>
     <w:p>
@@ -5894,7 +6642,15 @@
         <w:t xml:space="preserve"> a pour but </w:t>
       </w:r>
       <w:r>
-        <w:t>d’ouvrir la connexion avec la base de données. Elle retourne un bool pour savoir si l’application a rencontré un bug lors de la connexion.</w:t>
+        <w:t xml:space="preserve">d’ouvrir la connexion avec la base de données. Elle retourne un </w:t>
+      </w:r>
+      <w:proofErr w:type="spellStart"/>
+      <w:r>
+        <w:t>bool</w:t>
+      </w:r>
+      <w:proofErr w:type="spellEnd"/>
+      <w:r>
+        <w:t xml:space="preserve"> pour savoir si l’application a rencontré un bug lors de la connexion.</w:t>
       </w:r>
     </w:p>
     <w:p>
@@ -5902,120 +6658,232 @@
         <w:pStyle w:val="Titre4"/>
       </w:pPr>
       <w:r>
-        <w:t>Méthode CloseConnection()</w:t>
-      </w:r>
-    </w:p>
-    <w:p>
-      <w:r>
-        <w:t xml:space="preserve">Cette méthode publique a pour but de fermer la connexion avec la base de données. </w:t>
-      </w:r>
-      <w:r>
-        <w:t xml:space="preserve">Elle retourne un bool pour savoir si l’application a rencontré un bug lors de la </w:t>
-      </w:r>
-      <w:r>
-        <w:t>déconnexion</w:t>
-      </w:r>
+        <w:t xml:space="preserve">Méthode </w:t>
+      </w:r>
+      <w:proofErr w:type="spellStart"/>
+      <w:proofErr w:type="gramStart"/>
+      <w:r>
+        <w:t>CloseConnection</w:t>
+      </w:r>
+      <w:proofErr w:type="spellEnd"/>
+      <w:r>
+        <w:t>(</w:t>
+      </w:r>
+      <w:proofErr w:type="gramEnd"/>
+      <w:r>
+        <w:t>)</w:t>
+      </w:r>
+    </w:p>
+    <w:p>
+      <w:r>
+        <w:t xml:space="preserve">Cette méthode publique a pour but de fermer la connexion avec la base de données. Elle retourne un </w:t>
+      </w:r>
+      <w:proofErr w:type="spellStart"/>
+      <w:r>
+        <w:t>bool</w:t>
+      </w:r>
+      <w:proofErr w:type="spellEnd"/>
+      <w:r>
+        <w:t xml:space="preserve"> pour savoir si l’application a rencontré un bug lors de la déconnexion.</w:t>
+      </w:r>
+    </w:p>
+    <w:p>
+      <w:pPr>
+        <w:pStyle w:val="Titre3"/>
+      </w:pPr>
+      <w:bookmarkStart w:id="10" w:name="_Toc41997612"/>
+      <w:r>
+        <w:t>Classe UtilCsv</w:t>
+      </w:r>
+      <w:bookmarkEnd w:id="10"/>
+    </w:p>
+    <w:p>
+      <w:r>
+        <w:t>Cette classe contient toutes les méthodes que j’utilise pour importer ou exporter des fichier CSV.</w:t>
+      </w:r>
+    </w:p>
+    <w:p>
+      <w:pPr>
+        <w:pStyle w:val="Titre4"/>
+      </w:pPr>
+      <w:r>
+        <w:t xml:space="preserve">Méthode </w:t>
+      </w:r>
+      <w:proofErr w:type="spellStart"/>
+      <w:proofErr w:type="gramStart"/>
+      <w:r>
+        <w:t>GetDataFromFile</w:t>
+      </w:r>
+      <w:proofErr w:type="spellEnd"/>
+      <w:r>
+        <w:t>(</w:t>
+      </w:r>
+      <w:proofErr w:type="gramEnd"/>
+      <w:r>
+        <w:t>)</w:t>
+      </w:r>
+    </w:p>
+    <w:p>
+      <w:r>
+        <w:t xml:space="preserve">Cette méthode publique a pour but de créer une </w:t>
+      </w:r>
+      <w:proofErr w:type="spellStart"/>
+      <w:r>
+        <w:t>DataTable</w:t>
+      </w:r>
+      <w:proofErr w:type="spellEnd"/>
+      <w:r>
+        <w:t xml:space="preserve"> </w:t>
+      </w:r>
+      <w:r>
+        <w:t>à</w:t>
+      </w:r>
+      <w:r>
+        <w:t xml:space="preserve"> partir d’un fichier CSV. Elle prend comme paramètre le chemin d’accès du fichier csv que l’utilisateur a sélectionné.</w:t>
+      </w:r>
+    </w:p>
+    <w:p>
+      <w:pPr>
+        <w:pStyle w:val="Titre4"/>
+      </w:pPr>
+      <w:r>
+        <w:t xml:space="preserve">Méthode </w:t>
+      </w:r>
+      <w:proofErr w:type="spellStart"/>
+      <w:proofErr w:type="gramStart"/>
+      <w:r>
+        <w:t>ExportDataToCSV</w:t>
+      </w:r>
+      <w:proofErr w:type="spellEnd"/>
+      <w:r>
+        <w:t>(</w:t>
+      </w:r>
+      <w:proofErr w:type="gramEnd"/>
+      <w:r>
+        <w:t>)</w:t>
+      </w:r>
+    </w:p>
+    <w:p>
+      <w:r>
+        <w:t xml:space="preserve">Cette méthode publique a pour but de convertir une </w:t>
+      </w:r>
+      <w:proofErr w:type="spellStart"/>
+      <w:r>
+        <w:t>DataTable</w:t>
+      </w:r>
+      <w:proofErr w:type="spellEnd"/>
+      <w:r>
+        <w:t xml:space="preserve"> en fichier CSV. Elle prend comme paramètres une </w:t>
+      </w:r>
+      <w:proofErr w:type="spellStart"/>
+      <w:r>
+        <w:t>DataTable</w:t>
+      </w:r>
+      <w:proofErr w:type="spellEnd"/>
+      <w:r>
+        <w:t xml:space="preserve"> qui contient </w:t>
+      </w:r>
+      <w:r>
+        <w:t>les informations</w:t>
+      </w:r>
+      <w:r>
+        <w:t xml:space="preserve"> </w:t>
+      </w:r>
+      <w:r>
+        <w:t>des parcelles</w:t>
+      </w:r>
+      <w:r>
+        <w:t xml:space="preserve"> et un string qui contient le chemin d’accès o</w:t>
+      </w:r>
+      <w:r>
+        <w:t>ù</w:t>
+      </w:r>
+      <w:r>
+        <w:t xml:space="preserve"> le fichier CSV va s’enregistrer.</w:t>
+      </w:r>
+    </w:p>
+    <w:p>
+      <w:pPr>
+        <w:pStyle w:val="Titre3"/>
+      </w:pPr>
+      <w:bookmarkStart w:id="11" w:name="_Toc41997613"/>
+      <w:r>
+        <w:t xml:space="preserve">Classe </w:t>
+      </w:r>
+      <w:proofErr w:type="spellStart"/>
+      <w:proofErr w:type="gramStart"/>
+      <w:r>
+        <w:t>UtilDataGrid</w:t>
+      </w:r>
+      <w:proofErr w:type="spellEnd"/>
+      <w:r>
+        <w:t>(</w:t>
+      </w:r>
+      <w:proofErr w:type="gramEnd"/>
+      <w:r>
+        <w:t>)</w:t>
+      </w:r>
+      <w:bookmarkEnd w:id="11"/>
+    </w:p>
+    <w:p>
+      <w:r>
+        <w:t xml:space="preserve">Cette classe permet de gérer les </w:t>
+      </w:r>
+      <w:proofErr w:type="spellStart"/>
+      <w:r>
+        <w:t>DataGridView</w:t>
+      </w:r>
+      <w:proofErr w:type="spellEnd"/>
+      <w:r>
+        <w:t xml:space="preserve"> présente dans mon application.</w:t>
+      </w:r>
+    </w:p>
+    <w:p>
+      <w:pPr>
+        <w:pStyle w:val="Titre4"/>
+      </w:pPr>
+      <w:r>
+        <w:t xml:space="preserve">Méthode </w:t>
+      </w:r>
+      <w:proofErr w:type="spellStart"/>
+      <w:proofErr w:type="gramStart"/>
+      <w:r>
+        <w:t>ConvertDataGridViewToDataTable</w:t>
+      </w:r>
+      <w:proofErr w:type="spellEnd"/>
+      <w:r>
+        <w:t>(</w:t>
+      </w:r>
+      <w:proofErr w:type="gramEnd"/>
+      <w:r>
+        <w:t>)</w:t>
+      </w:r>
+    </w:p>
+    <w:p>
+      <w:r>
+        <w:t>Cette méthode publique a pour but de convertir les parcelle</w:t>
+      </w:r>
+      <w:r>
+        <w:t>s</w:t>
+      </w:r>
+      <w:r>
+        <w:t xml:space="preserve"> présente dans mon </w:t>
+      </w:r>
+      <w:proofErr w:type="spellStart"/>
+      <w:r>
+        <w:t>DataGridView</w:t>
+      </w:r>
+      <w:proofErr w:type="spellEnd"/>
+      <w:r>
+        <w:t xml:space="preserve"> en </w:t>
+      </w:r>
+      <w:proofErr w:type="spellStart"/>
+      <w:r>
+        <w:t>DataTable</w:t>
+      </w:r>
+      <w:proofErr w:type="spellEnd"/>
       <w:r>
         <w:t>.</w:t>
-      </w:r>
-    </w:p>
-    <w:p>
-      <w:pPr>
-        <w:pStyle w:val="Titre3"/>
-      </w:pPr>
-      <w:bookmarkStart w:id="10" w:name="_Toc41997612"/>
-      <w:r>
-        <w:t>Classe UtilCsv</w:t>
-      </w:r>
-      <w:bookmarkEnd w:id="10"/>
-    </w:p>
-    <w:p>
-      <w:r>
-        <w:t>Cette classe contient toutes les méthodes que j’utilise pour importer ou exporter des fichier CSV.</w:t>
-      </w:r>
-    </w:p>
-    <w:p>
-      <w:pPr>
-        <w:pStyle w:val="Titre4"/>
-      </w:pPr>
-      <w:r>
-        <w:t>Méthode GetDataFromFile()</w:t>
-      </w:r>
-    </w:p>
-    <w:p>
-      <w:r>
-        <w:t xml:space="preserve">Cette méthode publique a pour but de créer une DataTable </w:t>
-      </w:r>
-      <w:r>
-        <w:t>à</w:t>
-      </w:r>
-      <w:r>
-        <w:t xml:space="preserve"> partir d’un fichier CSV. Elle prend comme paramètre le chemin d’accès du fichier csv que l’utilisateur a sélectionné.</w:t>
-      </w:r>
-    </w:p>
-    <w:p>
-      <w:pPr>
-        <w:pStyle w:val="Titre4"/>
-      </w:pPr>
-      <w:r>
-        <w:t>Méthode ExportDataToCSV()</w:t>
-      </w:r>
-    </w:p>
-    <w:p>
-      <w:r>
-        <w:t xml:space="preserve">Cette méthode publique a pour but de convertir une DataTable en fichier CSV. Elle prend comme paramètres une DataTable qui contient </w:t>
-      </w:r>
-      <w:r>
-        <w:t>les informations</w:t>
-      </w:r>
-      <w:r>
-        <w:t xml:space="preserve"> </w:t>
-      </w:r>
-      <w:r>
-        <w:t>des parcelles</w:t>
-      </w:r>
-      <w:r>
-        <w:t xml:space="preserve"> et un string qui contient le chemin d’accès o</w:t>
-      </w:r>
-      <w:r>
-        <w:t>ù</w:t>
-      </w:r>
-      <w:r>
-        <w:t xml:space="preserve"> le fichier CSV va s’enregistrer.</w:t>
-      </w:r>
-    </w:p>
-    <w:p>
-      <w:pPr>
-        <w:pStyle w:val="Titre3"/>
-      </w:pPr>
-      <w:bookmarkStart w:id="11" w:name="_Toc41997613"/>
-      <w:r>
-        <w:t>Classe UtilDataGrid()</w:t>
-      </w:r>
-      <w:bookmarkEnd w:id="11"/>
-    </w:p>
-    <w:p>
-      <w:r>
-        <w:t>Cette classe permet de gérer les DataGridView présente dans mon application.</w:t>
-      </w:r>
-    </w:p>
-    <w:p>
-      <w:pPr>
-        <w:pStyle w:val="Titre4"/>
-      </w:pPr>
-      <w:r>
-        <w:t>Méthode ConvertDataGridViewToDataTable()</w:t>
-      </w:r>
-    </w:p>
-    <w:p>
-      <w:r>
-        <w:t>Cette méthode publique a pour but de convertir les parcelle</w:t>
-      </w:r>
-      <w:r>
-        <w:t>s</w:t>
-      </w:r>
-      <w:r>
-        <w:t xml:space="preserve"> présente dans mon DataGridView en DataTable.</w:t>
       </w:r>
     </w:p>
     <w:p>
@@ -6035,7 +6903,20 @@
       </w:pPr>
       <w:bookmarkStart w:id="12" w:name="_Toc41997614"/>
       <w:r>
-        <w:t>Classe UtilDb()</w:t>
+        <w:t xml:space="preserve">Classe </w:t>
+      </w:r>
+      <w:proofErr w:type="spellStart"/>
+      <w:proofErr w:type="gramStart"/>
+      <w:r>
+        <w:t>UtilDb</w:t>
+      </w:r>
+      <w:proofErr w:type="spellEnd"/>
+      <w:r>
+        <w:t>(</w:t>
+      </w:r>
+      <w:proofErr w:type="gramEnd"/>
+      <w:r>
+        <w:t>)</w:t>
       </w:r>
       <w:bookmarkEnd w:id="12"/>
     </w:p>
@@ -6049,7 +6930,20 @@
         <w:pStyle w:val="Titre4"/>
       </w:pPr>
       <w:r>
-        <w:t>Méthode GetParcelle()</w:t>
+        <w:t xml:space="preserve">Méthode </w:t>
+      </w:r>
+      <w:proofErr w:type="spellStart"/>
+      <w:proofErr w:type="gramStart"/>
+      <w:r>
+        <w:t>GetParcelle</w:t>
+      </w:r>
+      <w:proofErr w:type="spellEnd"/>
+      <w:r>
+        <w:t>(</w:t>
+      </w:r>
+      <w:proofErr w:type="gramEnd"/>
+      <w:r>
+        <w:t>)</w:t>
       </w:r>
     </w:p>
     <w:p>
@@ -6060,11 +6954,16 @@
         <w:t>récupérer</w:t>
       </w:r>
       <w:r>
-        <w:t xml:space="preserve"> toute les parcelle</w:t>
+        <w:t xml:space="preserve"> </w:t>
+      </w:r>
+      <w:proofErr w:type="gramStart"/>
+      <w:r>
+        <w:t>toute les parcelle</w:t>
       </w:r>
       <w:r>
         <w:t>s</w:t>
       </w:r>
+      <w:proofErr w:type="gramEnd"/>
       <w:r>
         <w:t xml:space="preserve"> présente dans </w:t>
       </w:r>
@@ -6075,7 +6974,15 @@
         <w:t xml:space="preserve"> base de données</w:t>
       </w:r>
       <w:r>
-        <w:t xml:space="preserve"> et les convertis en type DataSet.</w:t>
+        <w:t xml:space="preserve"> et les convertis en type </w:t>
+      </w:r>
+      <w:proofErr w:type="spellStart"/>
+      <w:r>
+        <w:t>DataSet</w:t>
+      </w:r>
+      <w:proofErr w:type="spellEnd"/>
+      <w:r>
+        <w:t>.</w:t>
       </w:r>
     </w:p>
     <w:p>
@@ -6083,13 +6990,152 @@
         <w:pStyle w:val="Titre4"/>
       </w:pPr>
       <w:r>
+        <w:t xml:space="preserve">Méthode </w:t>
+      </w:r>
+      <w:proofErr w:type="spellStart"/>
+      <w:proofErr w:type="gramStart"/>
+      <w:r>
+        <w:t>InsertParcelles</w:t>
+      </w:r>
+      <w:proofErr w:type="spellEnd"/>
+      <w:r>
+        <w:t>(</w:t>
+      </w:r>
+      <w:proofErr w:type="gramEnd"/>
+      <w:r>
+        <w:t>)</w:t>
+      </w:r>
+    </w:p>
+    <w:p>
+      <w:r>
+        <w:t xml:space="preserve">Cette méthode publique a pour but de récupérer en paramètre une </w:t>
+      </w:r>
+      <w:proofErr w:type="spellStart"/>
+      <w:r>
+        <w:t>DataTable</w:t>
+      </w:r>
+      <w:proofErr w:type="spellEnd"/>
+      <w:r>
+        <w:t xml:space="preserve"> qui contient </w:t>
+      </w:r>
+      <w:proofErr w:type="gramStart"/>
+      <w:r>
+        <w:t>les parcelle</w:t>
+      </w:r>
+      <w:proofErr w:type="gramEnd"/>
+      <w:r>
+        <w:t xml:space="preserve"> importer par l’utilisateur et les insérer dans la base de données.</w:t>
+      </w:r>
+    </w:p>
+    <w:p>
+      <w:pPr>
+        <w:pStyle w:val="Titre4"/>
+      </w:pPr>
+      <w:r>
+        <w:t xml:space="preserve">Méthode </w:t>
+      </w:r>
+      <w:proofErr w:type="spellStart"/>
+      <w:proofErr w:type="gramStart"/>
+      <w:r>
+        <w:t>GetParcelleWithIds</w:t>
+      </w:r>
+      <w:proofErr w:type="spellEnd"/>
+      <w:r>
+        <w:t>(</w:t>
+      </w:r>
+      <w:proofErr w:type="gramEnd"/>
+      <w:r>
+        <w:t>)</w:t>
+      </w:r>
+    </w:p>
+    <w:p>
+      <w:r>
+        <w:t>Cette méthode publique a pour but de récupérer en paramètre un</w:t>
+      </w:r>
+      <w:r>
+        <w:t>e</w:t>
+      </w:r>
+      <w:r>
+        <w:t xml:space="preserve"> liste </w:t>
+      </w:r>
+      <w:proofErr w:type="spellStart"/>
+      <w:r>
+        <w:t>d’ids</w:t>
+      </w:r>
+      <w:proofErr w:type="spellEnd"/>
+      <w:r>
+        <w:t xml:space="preserve"> qui correspond </w:t>
+      </w:r>
+      <w:proofErr w:type="gramStart"/>
+      <w:r>
+        <w:t>a</w:t>
+      </w:r>
+      <w:proofErr w:type="gramEnd"/>
+      <w:r>
+        <w:t xml:space="preserve"> chaque parcelle sélectionner par l’utilisateur dans le </w:t>
+      </w:r>
+      <w:proofErr w:type="spellStart"/>
+      <w:r>
+        <w:t>DataGridView</w:t>
+      </w:r>
+      <w:proofErr w:type="spellEnd"/>
+      <w:r>
+        <w:t xml:space="preserve">. Ensuite cette méthode </w:t>
+      </w:r>
+      <w:r>
+        <w:t>fait</w:t>
+      </w:r>
+      <w:r>
+        <w:t xml:space="preserve"> un select sur la base de données pour récupérer chaque parcelle correspondant au </w:t>
+      </w:r>
+      <w:proofErr w:type="spellStart"/>
+      <w:r>
+        <w:t>ids</w:t>
+      </w:r>
+      <w:proofErr w:type="spellEnd"/>
+      <w:r>
+        <w:t xml:space="preserve"> de la liste.</w:t>
+      </w:r>
+    </w:p>
+    <w:p>
+      <w:pPr>
+        <w:pStyle w:val="Titre3"/>
+      </w:pPr>
+      <w:bookmarkStart w:id="13" w:name="_Toc41997615"/>
+      <w:r>
         <w:lastRenderedPageBreak/>
-        <w:t>Méthode InsertParcelles()</w:t>
-      </w:r>
-    </w:p>
-    <w:p>
-      <w:r>
-        <w:t>Cette méthode publique a pour but de récupérer en paramètre une DataTable qui contient les parcelle importer par l’utilisateur et les insérer dans la base de données.</w:t>
+        <w:t xml:space="preserve">Classe </w:t>
+      </w:r>
+      <w:proofErr w:type="spellStart"/>
+      <w:proofErr w:type="gramStart"/>
+      <w:r>
+        <w:t>UtilLog</w:t>
+      </w:r>
+      <w:proofErr w:type="spellEnd"/>
+      <w:r>
+        <w:t>(</w:t>
+      </w:r>
+      <w:proofErr w:type="gramEnd"/>
+      <w:r>
+        <w:t>)</w:t>
+      </w:r>
+      <w:bookmarkEnd w:id="13"/>
+    </w:p>
+    <w:p>
+      <w:r>
+        <w:t xml:space="preserve">Cette classe contient </w:t>
+      </w:r>
+      <w:r>
+        <w:t>toutes les classes utiles</w:t>
+      </w:r>
+      <w:r>
+        <w:t xml:space="preserve"> </w:t>
+      </w:r>
+      <w:r>
+        <w:t>à</w:t>
+      </w:r>
+      <w:r>
+        <w:t xml:space="preserve"> créer et écrire dans le fichier texte log a chaque import de CSV.</w:t>
       </w:r>
     </w:p>
     <w:p>
@@ -6097,115 +7143,110 @@
         <w:pStyle w:val="Titre4"/>
       </w:pPr>
       <w:r>
-        <w:t>Méthode GetParcelleWithIds()</w:t>
-      </w:r>
-    </w:p>
-    <w:p>
-      <w:r>
-        <w:t>Cette méthode publique a pour but de récupérer en paramètre un</w:t>
-      </w:r>
-      <w:r>
-        <w:t>e</w:t>
-      </w:r>
-      <w:r>
-        <w:t xml:space="preserve"> liste d’ids qui correspond a chaque parcelle sélectionner par l’utilisateur dans le DataGridView. Ensuite cette méthode </w:t>
-      </w:r>
-      <w:r>
-        <w:t>fait</w:t>
-      </w:r>
-      <w:r>
-        <w:t xml:space="preserve"> un select sur la base de données pour récupérer chaque parcelle correspondant au ids de la liste.</w:t>
-      </w:r>
-    </w:p>
-    <w:p>
-      <w:pPr>
-        <w:pStyle w:val="Titre3"/>
-      </w:pPr>
-      <w:bookmarkStart w:id="13" w:name="_Toc41997615"/>
-      <w:r>
-        <w:t>Classe UtilLog()</w:t>
-      </w:r>
-      <w:bookmarkEnd w:id="13"/>
-    </w:p>
-    <w:p>
-      <w:r>
-        <w:t xml:space="preserve">Cette classe contient </w:t>
-      </w:r>
-      <w:r>
-        <w:t>toutes les classes utiles</w:t>
-      </w:r>
-      <w:r>
-        <w:t xml:space="preserve"> </w:t>
+        <w:t xml:space="preserve">Méthode </w:t>
+      </w:r>
+      <w:proofErr w:type="spellStart"/>
+      <w:proofErr w:type="gramStart"/>
+      <w:r>
+        <w:t>CreateLogFile</w:t>
+      </w:r>
+      <w:proofErr w:type="spellEnd"/>
+      <w:r>
+        <w:t>(</w:t>
+      </w:r>
+      <w:proofErr w:type="gramEnd"/>
+      <w:r>
+        <w:t>)</w:t>
+      </w:r>
+    </w:p>
+    <w:p>
+      <w:r>
+        <w:t>Cette méthode a pour but de</w:t>
+      </w:r>
+      <w:r>
+        <w:t xml:space="preserve"> récupérer en paramètre </w:t>
+      </w:r>
+      <w:r>
+        <w:t>une liste</w:t>
+      </w:r>
+      <w:r>
+        <w:t xml:space="preserve"> de string qui contient </w:t>
+      </w:r>
+      <w:r>
+        <w:t>les erreurs</w:t>
+      </w:r>
+      <w:r>
+        <w:t xml:space="preserve"> lors de l’import ainsi qu’une variable de type </w:t>
+      </w:r>
+      <w:proofErr w:type="spellStart"/>
+      <w:r>
+        <w:t>int</w:t>
+      </w:r>
+      <w:proofErr w:type="spellEnd"/>
+      <w:r>
+        <w:t xml:space="preserve"> qui contient le nombre total d’erreur. Ensuite cette méthode créer un fichier </w:t>
+      </w:r>
+      <w:r>
+        <w:t>texte</w:t>
+      </w:r>
+      <w:r>
+        <w:t xml:space="preserve"> dans </w:t>
+      </w:r>
+      <w:r>
+        <w:t>le répertoire</w:t>
+      </w:r>
+      <w:r>
+        <w:t xml:space="preserve"> du projet et ajoute le nombre d’erreur ainsi que chaque erreur que l’import </w:t>
+      </w:r>
+      <w:proofErr w:type="gramStart"/>
+      <w:r>
+        <w:t xml:space="preserve">a </w:t>
+      </w:r>
+      <w:r>
+        <w:t xml:space="preserve"> rencontrée</w:t>
+      </w:r>
+      <w:proofErr w:type="gramEnd"/>
+      <w:r>
+        <w:t>.</w:t>
+      </w:r>
+    </w:p>
+    <w:p>
+      <w:pPr>
+        <w:pStyle w:val="Titre4"/>
+      </w:pPr>
+      <w:r>
+        <w:t xml:space="preserve">Méthode </w:t>
+      </w:r>
+      <w:proofErr w:type="spellStart"/>
+      <w:proofErr w:type="gramStart"/>
+      <w:r>
+        <w:t>AddLineInLogFile</w:t>
+      </w:r>
+      <w:proofErr w:type="spellEnd"/>
+      <w:r>
+        <w:t>(</w:t>
+      </w:r>
+      <w:proofErr w:type="gramEnd"/>
+      <w:r>
+        <w:t>)</w:t>
+      </w:r>
+    </w:p>
+    <w:p>
+      <w:r>
+        <w:t xml:space="preserve">Cette méthode a pour but de récupérer en paramètre un </w:t>
+      </w:r>
+      <w:proofErr w:type="spellStart"/>
+      <w:r>
+        <w:t>StreamWriter</w:t>
+      </w:r>
+      <w:proofErr w:type="spellEnd"/>
+      <w:r>
+        <w:t xml:space="preserve"> qui permettra d’écrire dans le fichier log ainsi qu’une variable de type string qui contient la ligne </w:t>
       </w:r>
       <w:r>
         <w:t>à</w:t>
       </w:r>
       <w:r>
-        <w:t xml:space="preserve"> créer et écrire dans le fichier texte log a chaque import de CSV.</w:t>
-      </w:r>
-    </w:p>
-    <w:p>
-      <w:pPr>
-        <w:pStyle w:val="Titre4"/>
-      </w:pPr>
-      <w:r>
-        <w:t>Méthode CreateLogFile()</w:t>
-      </w:r>
-    </w:p>
-    <w:p>
-      <w:r>
-        <w:t>Cette méthode a pour but de</w:t>
-      </w:r>
-      <w:r>
-        <w:t xml:space="preserve"> récupérer en paramètre </w:t>
-      </w:r>
-      <w:r>
-        <w:t>une liste</w:t>
-      </w:r>
-      <w:r>
-        <w:t xml:space="preserve"> de string qui contient </w:t>
-      </w:r>
-      <w:r>
-        <w:t>les erreurs</w:t>
-      </w:r>
-      <w:r>
-        <w:t xml:space="preserve"> lors de l’import ainsi qu’une variable de type int qui contient le nombre total d’erreur. Ensuite cette méthode créer un fichier </w:t>
-      </w:r>
-      <w:r>
-        <w:t>texte</w:t>
-      </w:r>
-      <w:r>
-        <w:t xml:space="preserve"> dans </w:t>
-      </w:r>
-      <w:r>
-        <w:t>le répertoire</w:t>
-      </w:r>
-      <w:r>
-        <w:t xml:space="preserve"> du projet et ajoute le nombre d’erreur ainsi que chaque erreur que l’import a </w:t>
-      </w:r>
-      <w:r>
-        <w:t xml:space="preserve"> rencontrée</w:t>
-      </w:r>
-      <w:r>
-        <w:t>.</w:t>
-      </w:r>
-    </w:p>
-    <w:p>
-      <w:pPr>
-        <w:pStyle w:val="Titre4"/>
-      </w:pPr>
-      <w:r>
-        <w:t>Méthode AddLineInLogFile()</w:t>
-      </w:r>
-    </w:p>
-    <w:p>
-      <w:r>
-        <w:t xml:space="preserve">Cette méthode a pour but de récupérer en paramètre un StreamWriter qui permettra d’écrire dans le fichier log ainsi qu’une variable de type string qui contient la ligne </w:t>
-      </w:r>
-      <w:r>
-        <w:t>à</w:t>
-      </w:r>
-      <w:r>
         <w:t xml:space="preserve"> écrire dans le fichier log.</w:t>
       </w:r>
     </w:p>
@@ -6240,8 +7281,8 @@
       <w:bookmarkEnd w:id="16"/>
     </w:p>
     <w:sectPr>
-      <w:headerReference w:type="default" r:id="rId9"/>
-      <w:footerReference w:type="default" r:id="rId10"/>
+      <w:headerReference w:type="default" r:id="rId14"/>
+      <w:footerReference w:type="default" r:id="rId15"/>
       <w:pgSz w:w="11906" w:h="16838"/>
       <w:pgMar w:top="1417" w:right="1417" w:bottom="1417" w:left="1417" w:header="708" w:footer="708" w:gutter="0"/>
       <w:pgNumType w:start="0"/>
@@ -7010,6 +8051,119 @@
     </w:lvl>
   </w:abstractNum>
   <w:abstractNum w:abstractNumId="5" w15:restartNumberingAfterBreak="0">
+    <w:nsid w:val="6CAD0980"/>
+    <w:multiLevelType w:val="hybridMultilevel"/>
+    <w:tmpl w:val="481E0BDE"/>
+    <w:lvl w:ilvl="0" w:tplc="100C0001">
+      <w:start w:val="1"/>
+      <w:numFmt w:val="bullet"/>
+      <w:lvlText w:val=""/>
+      <w:lvlJc w:val="left"/>
+      <w:pPr>
+        <w:ind w:left="720" w:hanging="360"/>
+      </w:pPr>
+      <w:rPr>
+        <w:rFonts w:ascii="Symbol" w:hAnsi="Symbol" w:hint="default"/>
+      </w:rPr>
+    </w:lvl>
+    <w:lvl w:ilvl="1" w:tplc="100C0003" w:tentative="1">
+      <w:start w:val="1"/>
+      <w:numFmt w:val="bullet"/>
+      <w:lvlText w:val="o"/>
+      <w:lvlJc w:val="left"/>
+      <w:pPr>
+        <w:ind w:left="1440" w:hanging="360"/>
+      </w:pPr>
+      <w:rPr>
+        <w:rFonts w:ascii="Courier New" w:hAnsi="Courier New" w:cs="Courier New" w:hint="default"/>
+      </w:rPr>
+    </w:lvl>
+    <w:lvl w:ilvl="2" w:tplc="100C0005" w:tentative="1">
+      <w:start w:val="1"/>
+      <w:numFmt w:val="bullet"/>
+      <w:lvlText w:val=""/>
+      <w:lvlJc w:val="left"/>
+      <w:pPr>
+        <w:ind w:left="2160" w:hanging="360"/>
+      </w:pPr>
+      <w:rPr>
+        <w:rFonts w:ascii="Wingdings" w:hAnsi="Wingdings" w:hint="default"/>
+      </w:rPr>
+    </w:lvl>
+    <w:lvl w:ilvl="3" w:tplc="100C0001" w:tentative="1">
+      <w:start w:val="1"/>
+      <w:numFmt w:val="bullet"/>
+      <w:lvlText w:val=""/>
+      <w:lvlJc w:val="left"/>
+      <w:pPr>
+        <w:ind w:left="2880" w:hanging="360"/>
+      </w:pPr>
+      <w:rPr>
+        <w:rFonts w:ascii="Symbol" w:hAnsi="Symbol" w:hint="default"/>
+      </w:rPr>
+    </w:lvl>
+    <w:lvl w:ilvl="4" w:tplc="100C0003" w:tentative="1">
+      <w:start w:val="1"/>
+      <w:numFmt w:val="bullet"/>
+      <w:lvlText w:val="o"/>
+      <w:lvlJc w:val="left"/>
+      <w:pPr>
+        <w:ind w:left="3600" w:hanging="360"/>
+      </w:pPr>
+      <w:rPr>
+        <w:rFonts w:ascii="Courier New" w:hAnsi="Courier New" w:cs="Courier New" w:hint="default"/>
+      </w:rPr>
+    </w:lvl>
+    <w:lvl w:ilvl="5" w:tplc="100C0005" w:tentative="1">
+      <w:start w:val="1"/>
+      <w:numFmt w:val="bullet"/>
+      <w:lvlText w:val=""/>
+      <w:lvlJc w:val="left"/>
+      <w:pPr>
+        <w:ind w:left="4320" w:hanging="360"/>
+      </w:pPr>
+      <w:rPr>
+        <w:rFonts w:ascii="Wingdings" w:hAnsi="Wingdings" w:hint="default"/>
+      </w:rPr>
+    </w:lvl>
+    <w:lvl w:ilvl="6" w:tplc="100C0001" w:tentative="1">
+      <w:start w:val="1"/>
+      <w:numFmt w:val="bullet"/>
+      <w:lvlText w:val=""/>
+      <w:lvlJc w:val="left"/>
+      <w:pPr>
+        <w:ind w:left="5040" w:hanging="360"/>
+      </w:pPr>
+      <w:rPr>
+        <w:rFonts w:ascii="Symbol" w:hAnsi="Symbol" w:hint="default"/>
+      </w:rPr>
+    </w:lvl>
+    <w:lvl w:ilvl="7" w:tplc="100C0003" w:tentative="1">
+      <w:start w:val="1"/>
+      <w:numFmt w:val="bullet"/>
+      <w:lvlText w:val="o"/>
+      <w:lvlJc w:val="left"/>
+      <w:pPr>
+        <w:ind w:left="5760" w:hanging="360"/>
+      </w:pPr>
+      <w:rPr>
+        <w:rFonts w:ascii="Courier New" w:hAnsi="Courier New" w:cs="Courier New" w:hint="default"/>
+      </w:rPr>
+    </w:lvl>
+    <w:lvl w:ilvl="8" w:tplc="100C0005" w:tentative="1">
+      <w:start w:val="1"/>
+      <w:numFmt w:val="bullet"/>
+      <w:lvlText w:val=""/>
+      <w:lvlJc w:val="left"/>
+      <w:pPr>
+        <w:ind w:left="6480" w:hanging="360"/>
+      </w:pPr>
+      <w:rPr>
+        <w:rFonts w:ascii="Wingdings" w:hAnsi="Wingdings" w:hint="default"/>
+      </w:rPr>
+    </w:lvl>
+  </w:abstractNum>
+  <w:abstractNum w:abstractNumId="6" w15:restartNumberingAfterBreak="0">
     <w:nsid w:val="74E372D5"/>
     <w:multiLevelType w:val="hybridMultilevel"/>
     <w:tmpl w:val="5CB28FAC"/>
@@ -7132,13 +8286,16 @@
     <w:abstractNumId w:val="3"/>
   </w:num>
   <w:num w:numId="4">
-    <w:abstractNumId w:val="5"/>
+    <w:abstractNumId w:val="6"/>
   </w:num>
   <w:num w:numId="5">
     <w:abstractNumId w:val="0"/>
   </w:num>
   <w:num w:numId="6">
     <w:abstractNumId w:val="4"/>
+  </w:num>
+  <w:num w:numId="7">
+    <w:abstractNumId w:val="5"/>
   </w:num>
 </w:numbering>
 </file>
@@ -7893,6 +9050,25 @@
       <w:ind w:left="440"/>
     </w:pPr>
   </w:style>
+  <w:style w:type="paragraph" w:styleId="Lgende">
+    <w:name w:val="caption"/>
+    <w:basedOn w:val="Normal"/>
+    <w:next w:val="Normal"/>
+    <w:uiPriority w:val="35"/>
+    <w:unhideWhenUsed/>
+    <w:qFormat/>
+    <w:rsid w:val="00D645BF"/>
+    <w:pPr>
+      <w:spacing w:after="200" w:line="240" w:lineRule="auto"/>
+    </w:pPr>
+    <w:rPr>
+      <w:i/>
+      <w:iCs/>
+      <w:color w:val="44546A" w:themeColor="text2"/>
+      <w:sz w:val="18"/>
+      <w:szCs w:val="18"/>
+    </w:rPr>
+  </w:style>
 </w:styles>
 </file>
 

</xml_diff>

<commit_message>
Update Documentation Technique (Analyse fonctionnelle)
</commit_message>
<xml_diff>
--- a/20200525_DocumentationTechnique_TISSOTT.docx
+++ b/20200525_DocumentationTechnique_TISSOTT.docx
@@ -4100,7 +4100,7 @@
         </w:p>
       </w:sdtContent>
     </w:sdt>
-    <w:bookmarkStart w:id="0" w:name="_Toc41997602" w:displacedByCustomXml="next"/>
+    <w:bookmarkStart w:id="0" w:name="_Toc42091679" w:displacedByCustomXml="next"/>
     <w:sdt>
       <w:sdtPr>
         <w:rPr>
@@ -4157,7 +4157,7 @@
           <w:r>
             <w:fldChar w:fldCharType="separate"/>
           </w:r>
-          <w:hyperlink w:anchor="_Toc41997602" w:history="1">
+          <w:hyperlink w:anchor="_Toc42091679" w:history="1">
             <w:r>
               <w:rPr>
                 <w:rStyle w:val="Lienhypertexte"/>
@@ -4200,7 +4200,7 @@
                 <w:noProof/>
                 <w:webHidden/>
               </w:rPr>
-              <w:instrText xml:space="preserve"> PAGEREF _Toc41997602 \h </w:instrText>
+              <w:instrText xml:space="preserve"> PAGEREF _Toc42091679 \h </w:instrText>
             </w:r>
             <w:r>
               <w:rPr>
@@ -4244,7 +4244,7 @@
               <w:lang w:eastAsia="fr-CH"/>
             </w:rPr>
           </w:pPr>
-          <w:hyperlink w:anchor="_Toc41997603" w:history="1">
+          <w:hyperlink w:anchor="_Toc42091680" w:history="1">
             <w:r>
               <w:rPr>
                 <w:rStyle w:val="Lienhypertexte"/>
@@ -4286,7 +4286,7 @@
                 <w:noProof/>
                 <w:webHidden/>
               </w:rPr>
-              <w:instrText xml:space="preserve"> PAGEREF _Toc41997603 \h </w:instrText>
+              <w:instrText xml:space="preserve"> PAGEREF _Toc42091680 \h </w:instrText>
             </w:r>
             <w:r>
               <w:rPr>
@@ -4330,7 +4330,7 @@
               <w:lang w:eastAsia="fr-CH"/>
             </w:rPr>
           </w:pPr>
-          <w:hyperlink w:anchor="_Toc41997604" w:history="1">
+          <w:hyperlink w:anchor="_Toc42091681" w:history="1">
             <w:r>
               <w:rPr>
                 <w:rStyle w:val="Lienhypertexte"/>
@@ -4372,7 +4372,7 @@
                 <w:noProof/>
                 <w:webHidden/>
               </w:rPr>
-              <w:instrText xml:space="preserve"> PAGEREF _Toc41997604 \h </w:instrText>
+              <w:instrText xml:space="preserve"> PAGEREF _Toc42091681 \h </w:instrText>
             </w:r>
             <w:r>
               <w:rPr>
@@ -4416,7 +4416,7 @@
               <w:lang w:eastAsia="fr-CH"/>
             </w:rPr>
           </w:pPr>
-          <w:hyperlink w:anchor="_Toc41997605" w:history="1">
+          <w:hyperlink w:anchor="_Toc42091682" w:history="1">
             <w:r>
               <w:rPr>
                 <w:rStyle w:val="Lienhypertexte"/>
@@ -4458,7 +4458,7 @@
                 <w:noProof/>
                 <w:webHidden/>
               </w:rPr>
-              <w:instrText xml:space="preserve"> PAGEREF _Toc41997605 \h </w:instrText>
+              <w:instrText xml:space="preserve"> PAGEREF _Toc42091682 \h </w:instrText>
             </w:r>
             <w:r>
               <w:rPr>
@@ -4501,7 +4501,7 @@
               <w:lang w:eastAsia="fr-CH"/>
             </w:rPr>
           </w:pPr>
-          <w:hyperlink w:anchor="_Toc41997606" w:history="1">
+          <w:hyperlink w:anchor="_Toc42091683" w:history="1">
             <w:r>
               <w:rPr>
                 <w:rStyle w:val="Lienhypertexte"/>
@@ -4528,7 +4528,7 @@
                 <w:noProof/>
                 <w:webHidden/>
               </w:rPr>
-              <w:instrText xml:space="preserve"> PAGEREF _Toc41997606 \h </w:instrText>
+              <w:instrText xml:space="preserve"> PAGEREF _Toc42091683 \h </w:instrText>
             </w:r>
             <w:r>
               <w:rPr>
@@ -4571,7 +4571,7 @@
               <w:lang w:eastAsia="fr-CH"/>
             </w:rPr>
           </w:pPr>
-          <w:hyperlink w:anchor="_Toc41997607" w:history="1">
+          <w:hyperlink w:anchor="_Toc42091684" w:history="1">
             <w:r>
               <w:rPr>
                 <w:rStyle w:val="Lienhypertexte"/>
@@ -4598,7 +4598,7 @@
                 <w:noProof/>
                 <w:webHidden/>
               </w:rPr>
-              <w:instrText xml:space="preserve"> PAGEREF _Toc41997607 \h </w:instrText>
+              <w:instrText xml:space="preserve"> PAGEREF _Toc42091684 \h </w:instrText>
             </w:r>
             <w:r>
               <w:rPr>
@@ -4642,7 +4642,7 @@
               <w:lang w:eastAsia="fr-CH"/>
             </w:rPr>
           </w:pPr>
-          <w:hyperlink w:anchor="_Toc41997608" w:history="1">
+          <w:hyperlink w:anchor="_Toc42091685" w:history="1">
             <w:r>
               <w:rPr>
                 <w:rStyle w:val="Lienhypertexte"/>
@@ -4684,7 +4684,93 @@
                 <w:noProof/>
                 <w:webHidden/>
               </w:rPr>
-              <w:instrText xml:space="preserve"> PAGEREF _Toc41997608 \h </w:instrText>
+              <w:instrText xml:space="preserve"> PAGEREF _Toc42091685 \h </w:instrText>
+            </w:r>
+            <w:r>
+              <w:rPr>
+                <w:noProof/>
+                <w:webHidden/>
+              </w:rPr>
+            </w:r>
+            <w:r>
+              <w:rPr>
+                <w:noProof/>
+                <w:webHidden/>
+              </w:rPr>
+              <w:fldChar w:fldCharType="separate"/>
+            </w:r>
+            <w:r>
+              <w:rPr>
+                <w:noProof/>
+                <w:webHidden/>
+              </w:rPr>
+              <w:t>2</w:t>
+            </w:r>
+            <w:r>
+              <w:rPr>
+                <w:noProof/>
+                <w:webHidden/>
+              </w:rPr>
+              <w:fldChar w:fldCharType="end"/>
+            </w:r>
+          </w:hyperlink>
+        </w:p>
+        <w:p>
+          <w:pPr>
+            <w:pStyle w:val="TM2"/>
+            <w:tabs>
+              <w:tab w:val="left" w:pos="880"/>
+              <w:tab w:val="right" w:leader="dot" w:pos="9062"/>
+            </w:tabs>
+            <w:rPr>
+              <w:rFonts w:eastAsiaTheme="minorEastAsia"/>
+              <w:noProof/>
+              <w:lang w:eastAsia="fr-CH"/>
+            </w:rPr>
+          </w:pPr>
+          <w:hyperlink w:anchor="_Toc42091686" w:history="1">
+            <w:r>
+              <w:rPr>
+                <w:rStyle w:val="Lienhypertexte"/>
+                <w:noProof/>
+              </w:rPr>
+              <w:t>5.1</w:t>
+            </w:r>
+            <w:r>
+              <w:rPr>
+                <w:rFonts w:eastAsiaTheme="minorEastAsia"/>
+                <w:noProof/>
+                <w:lang w:eastAsia="fr-CH"/>
+              </w:rPr>
+              <w:tab/>
+            </w:r>
+            <w:r>
+              <w:rPr>
+                <w:rStyle w:val="Lienhypertexte"/>
+                <w:noProof/>
+              </w:rPr>
+              <w:t>Liste des fonctionnalités disponibles</w:t>
+            </w:r>
+            <w:r>
+              <w:rPr>
+                <w:noProof/>
+                <w:webHidden/>
+              </w:rPr>
+              <w:tab/>
+            </w:r>
+            <w:r>
+              <w:rPr>
+                <w:noProof/>
+                <w:webHidden/>
+              </w:rPr>
+              <w:fldChar w:fldCharType="begin"/>
+            </w:r>
+            <w:r>
+              <w:rPr>
+                <w:noProof/>
+                <w:webHidden/>
+              </w:rPr>
+              <w:instrText xml:space="preserve"> PAGEREF _Toc42091686 \h </w:instrText>
             </w:r>
             <w:r>
               <w:rPr>
@@ -4728,7 +4814,7 @@
               <w:lang w:eastAsia="fr-CH"/>
             </w:rPr>
           </w:pPr>
-          <w:hyperlink w:anchor="_Toc41997609" w:history="1">
+          <w:hyperlink w:anchor="_Toc42091687" w:history="1">
             <w:r>
               <w:rPr>
                 <w:rStyle w:val="Lienhypertexte"/>
@@ -4770,7 +4856,7 @@
                 <w:noProof/>
                 <w:webHidden/>
               </w:rPr>
-              <w:instrText xml:space="preserve"> PAGEREF _Toc41997609 \h </w:instrText>
+              <w:instrText xml:space="preserve"> PAGEREF _Toc42091687 \h </w:instrText>
             </w:r>
             <w:r>
               <w:rPr>
@@ -4790,7 +4876,7 @@
                 <w:noProof/>
                 <w:webHidden/>
               </w:rPr>
-              <w:t>2</w:t>
+              <w:t>3</w:t>
             </w:r>
             <w:r>
               <w:rPr>
@@ -4813,13 +4899,13 @@
               <w:lang w:eastAsia="fr-CH"/>
             </w:rPr>
           </w:pPr>
-          <w:hyperlink w:anchor="_Toc41997610" w:history="1">
+          <w:hyperlink w:anchor="_Toc42091688" w:history="1">
             <w:r>
               <w:rPr>
                 <w:rStyle w:val="Lienhypertexte"/>
                 <w:noProof/>
               </w:rPr>
-              <w:t>6.1 Description détailler des méthodes</w:t>
+              <w:t>6.1 Technologie utilisé</w:t>
             </w:r>
             <w:r>
               <w:rPr>
@@ -4840,7 +4926,7 @@
                 <w:noProof/>
                 <w:webHidden/>
               </w:rPr>
-              <w:instrText xml:space="preserve"> PAGEREF _Toc41997610 \h </w:instrText>
+              <w:instrText xml:space="preserve"> PAGEREF _Toc42091688 \h </w:instrText>
             </w:r>
             <w:r>
               <w:rPr>
@@ -4860,7 +4946,217 @@
                 <w:noProof/>
                 <w:webHidden/>
               </w:rPr>
-              <w:t>2</w:t>
+              <w:t>3</w:t>
+            </w:r>
+            <w:r>
+              <w:rPr>
+                <w:noProof/>
+                <w:webHidden/>
+              </w:rPr>
+              <w:fldChar w:fldCharType="end"/>
+            </w:r>
+          </w:hyperlink>
+        </w:p>
+        <w:p>
+          <w:pPr>
+            <w:pStyle w:val="TM2"/>
+            <w:tabs>
+              <w:tab w:val="right" w:leader="dot" w:pos="9062"/>
+            </w:tabs>
+            <w:rPr>
+              <w:rFonts w:eastAsiaTheme="minorEastAsia"/>
+              <w:noProof/>
+              <w:lang w:eastAsia="fr-CH"/>
+            </w:rPr>
+          </w:pPr>
+          <w:hyperlink w:anchor="_Toc42091689" w:history="1">
+            <w:r>
+              <w:rPr>
+                <w:rStyle w:val="Lienhypertexte"/>
+                <w:noProof/>
+              </w:rPr>
+              <w:t>6.2 Environnement</w:t>
+            </w:r>
+            <w:r>
+              <w:rPr>
+                <w:noProof/>
+                <w:webHidden/>
+              </w:rPr>
+              <w:tab/>
+            </w:r>
+            <w:r>
+              <w:rPr>
+                <w:noProof/>
+                <w:webHidden/>
+              </w:rPr>
+              <w:fldChar w:fldCharType="begin"/>
+            </w:r>
+            <w:r>
+              <w:rPr>
+                <w:noProof/>
+                <w:webHidden/>
+              </w:rPr>
+              <w:instrText xml:space="preserve"> PAGEREF _Toc42091689 \h </w:instrText>
+            </w:r>
+            <w:r>
+              <w:rPr>
+                <w:noProof/>
+                <w:webHidden/>
+              </w:rPr>
+            </w:r>
+            <w:r>
+              <w:rPr>
+                <w:noProof/>
+                <w:webHidden/>
+              </w:rPr>
+              <w:fldChar w:fldCharType="separate"/>
+            </w:r>
+            <w:r>
+              <w:rPr>
+                <w:noProof/>
+                <w:webHidden/>
+              </w:rPr>
+              <w:t>3</w:t>
+            </w:r>
+            <w:r>
+              <w:rPr>
+                <w:noProof/>
+                <w:webHidden/>
+              </w:rPr>
+              <w:fldChar w:fldCharType="end"/>
+            </w:r>
+          </w:hyperlink>
+        </w:p>
+        <w:p>
+          <w:pPr>
+            <w:pStyle w:val="TM2"/>
+            <w:tabs>
+              <w:tab w:val="right" w:leader="dot" w:pos="9062"/>
+            </w:tabs>
+            <w:rPr>
+              <w:rFonts w:eastAsiaTheme="minorEastAsia"/>
+              <w:noProof/>
+              <w:lang w:eastAsia="fr-CH"/>
+            </w:rPr>
+          </w:pPr>
+          <w:hyperlink w:anchor="_Toc42091690" w:history="1">
+            <w:r>
+              <w:rPr>
+                <w:rStyle w:val="Lienhypertexte"/>
+                <w:noProof/>
+              </w:rPr>
+              <w:t>6.3 Modèle logique de données</w:t>
+            </w:r>
+            <w:r>
+              <w:rPr>
+                <w:noProof/>
+                <w:webHidden/>
+              </w:rPr>
+              <w:tab/>
+            </w:r>
+            <w:r>
+              <w:rPr>
+                <w:noProof/>
+                <w:webHidden/>
+              </w:rPr>
+              <w:fldChar w:fldCharType="begin"/>
+            </w:r>
+            <w:r>
+              <w:rPr>
+                <w:noProof/>
+                <w:webHidden/>
+              </w:rPr>
+              <w:instrText xml:space="preserve"> PAGEREF _Toc42091690 \h </w:instrText>
+            </w:r>
+            <w:r>
+              <w:rPr>
+                <w:noProof/>
+                <w:webHidden/>
+              </w:rPr>
+            </w:r>
+            <w:r>
+              <w:rPr>
+                <w:noProof/>
+                <w:webHidden/>
+              </w:rPr>
+              <w:fldChar w:fldCharType="separate"/>
+            </w:r>
+            <w:r>
+              <w:rPr>
+                <w:noProof/>
+                <w:webHidden/>
+              </w:rPr>
+              <w:t>3</w:t>
+            </w:r>
+            <w:r>
+              <w:rPr>
+                <w:noProof/>
+                <w:webHidden/>
+              </w:rPr>
+              <w:fldChar w:fldCharType="end"/>
+            </w:r>
+          </w:hyperlink>
+        </w:p>
+        <w:p>
+          <w:pPr>
+            <w:pStyle w:val="TM2"/>
+            <w:tabs>
+              <w:tab w:val="right" w:leader="dot" w:pos="9062"/>
+            </w:tabs>
+            <w:rPr>
+              <w:rFonts w:eastAsiaTheme="minorEastAsia"/>
+              <w:noProof/>
+              <w:lang w:eastAsia="fr-CH"/>
+            </w:rPr>
+          </w:pPr>
+          <w:hyperlink w:anchor="_Toc42091691" w:history="1">
+            <w:r>
+              <w:rPr>
+                <w:rStyle w:val="Lienhypertexte"/>
+                <w:noProof/>
+              </w:rPr>
+              <w:t>6.4 Description des tables</w:t>
+            </w:r>
+            <w:r>
+              <w:rPr>
+                <w:noProof/>
+                <w:webHidden/>
+              </w:rPr>
+              <w:tab/>
+            </w:r>
+            <w:r>
+              <w:rPr>
+                <w:noProof/>
+                <w:webHidden/>
+              </w:rPr>
+              <w:fldChar w:fldCharType="begin"/>
+            </w:r>
+            <w:r>
+              <w:rPr>
+                <w:noProof/>
+                <w:webHidden/>
+              </w:rPr>
+              <w:instrText xml:space="preserve"> PAGEREF _Toc42091691 \h </w:instrText>
+            </w:r>
+            <w:r>
+              <w:rPr>
+                <w:noProof/>
+                <w:webHidden/>
+              </w:rPr>
+            </w:r>
+            <w:r>
+              <w:rPr>
+                <w:noProof/>
+                <w:webHidden/>
+              </w:rPr>
+              <w:fldChar w:fldCharType="separate"/>
+            </w:r>
+            <w:r>
+              <w:rPr>
+                <w:noProof/>
+                <w:webHidden/>
+              </w:rPr>
+              <w:t>4</w:t>
             </w:r>
             <w:r>
               <w:rPr>
@@ -4883,13 +5179,13 @@
               <w:lang w:eastAsia="fr-CH"/>
             </w:rPr>
           </w:pPr>
-          <w:hyperlink w:anchor="_Toc41997611" w:history="1">
+          <w:hyperlink w:anchor="_Toc42091692" w:history="1">
             <w:r>
               <w:rPr>
                 <w:rStyle w:val="Lienhypertexte"/>
                 <w:noProof/>
               </w:rPr>
-              <w:t>Class ConnexionDb</w:t>
+              <w:t>6.4.1 Table cadparcellemensu</w:t>
             </w:r>
             <w:r>
               <w:rPr>
@@ -4910,7 +5206,7 @@
                 <w:noProof/>
                 <w:webHidden/>
               </w:rPr>
-              <w:instrText xml:space="preserve"> PAGEREF _Toc41997611 \h </w:instrText>
+              <w:instrText xml:space="preserve"> PAGEREF _Toc42091692 \h </w:instrText>
             </w:r>
             <w:r>
               <w:rPr>
@@ -4930,7 +5226,7 @@
                 <w:noProof/>
                 <w:webHidden/>
               </w:rPr>
-              <w:t>2</w:t>
+              <w:t>4</w:t>
             </w:r>
             <w:r>
               <w:rPr>
@@ -4953,13 +5249,13 @@
               <w:lang w:eastAsia="fr-CH"/>
             </w:rPr>
           </w:pPr>
-          <w:hyperlink w:anchor="_Toc41997612" w:history="1">
+          <w:hyperlink w:anchor="_Toc42091693" w:history="1">
             <w:r>
               <w:rPr>
                 <w:rStyle w:val="Lienhypertexte"/>
                 <w:noProof/>
               </w:rPr>
-              <w:t>Classe UtilCsv</w:t>
+              <w:t>6.4.2 Table geometre</w:t>
             </w:r>
             <w:r>
               <w:rPr>
@@ -4980,7 +5276,7 @@
                 <w:noProof/>
                 <w:webHidden/>
               </w:rPr>
-              <w:instrText xml:space="preserve"> PAGEREF _Toc41997612 \h </w:instrText>
+              <w:instrText xml:space="preserve"> PAGEREF _Toc42091693 \h </w:instrText>
             </w:r>
             <w:r>
               <w:rPr>
@@ -5000,7 +5296,7 @@
                 <w:noProof/>
                 <w:webHidden/>
               </w:rPr>
-              <w:t>3</w:t>
+              <w:t>4</w:t>
             </w:r>
             <w:r>
               <w:rPr>
@@ -5023,13 +5319,13 @@
               <w:lang w:eastAsia="fr-CH"/>
             </w:rPr>
           </w:pPr>
-          <w:hyperlink w:anchor="_Toc41997613" w:history="1">
+          <w:hyperlink w:anchor="_Toc42091694" w:history="1">
             <w:r>
               <w:rPr>
                 <w:rStyle w:val="Lienhypertexte"/>
                 <w:noProof/>
               </w:rPr>
-              <w:t>Classe UtilDataGrid()</w:t>
+              <w:t>6.4.3 Table etats</w:t>
             </w:r>
             <w:r>
               <w:rPr>
@@ -5050,7 +5346,7 @@
                 <w:noProof/>
                 <w:webHidden/>
               </w:rPr>
-              <w:instrText xml:space="preserve"> PAGEREF _Toc41997613 \h </w:instrText>
+              <w:instrText xml:space="preserve"> PAGEREF _Toc42091694 \h </w:instrText>
             </w:r>
             <w:r>
               <w:rPr>
@@ -5070,7 +5366,7 @@
                 <w:noProof/>
                 <w:webHidden/>
               </w:rPr>
-              <w:t>3</w:t>
+              <w:t>4</w:t>
             </w:r>
             <w:r>
               <w:rPr>
@@ -5093,13 +5389,13 @@
               <w:lang w:eastAsia="fr-CH"/>
             </w:rPr>
           </w:pPr>
-          <w:hyperlink w:anchor="_Toc41997614" w:history="1">
+          <w:hyperlink w:anchor="_Toc42091695" w:history="1">
             <w:r>
               <w:rPr>
                 <w:rStyle w:val="Lienhypertexte"/>
                 <w:noProof/>
               </w:rPr>
-              <w:t>Classe UtilDb()</w:t>
+              <w:t>6.4.4 Table ordres</w:t>
             </w:r>
             <w:r>
               <w:rPr>
@@ -5120,7 +5416,7 @@
                 <w:noProof/>
                 <w:webHidden/>
               </w:rPr>
-              <w:instrText xml:space="preserve"> PAGEREF _Toc41997614 \h </w:instrText>
+              <w:instrText xml:space="preserve"> PAGEREF _Toc42091695 \h </w:instrText>
             </w:r>
             <w:r>
               <w:rPr>
@@ -5140,7 +5436,77 @@
                 <w:noProof/>
                 <w:webHidden/>
               </w:rPr>
-              <w:t>3</w:t>
+              <w:t>4</w:t>
+            </w:r>
+            <w:r>
+              <w:rPr>
+                <w:noProof/>
+                <w:webHidden/>
+              </w:rPr>
+              <w:fldChar w:fldCharType="end"/>
+            </w:r>
+          </w:hyperlink>
+        </w:p>
+        <w:p>
+          <w:pPr>
+            <w:pStyle w:val="TM2"/>
+            <w:tabs>
+              <w:tab w:val="right" w:leader="dot" w:pos="9062"/>
+            </w:tabs>
+            <w:rPr>
+              <w:rFonts w:eastAsiaTheme="minorEastAsia"/>
+              <w:noProof/>
+              <w:lang w:eastAsia="fr-CH"/>
+            </w:rPr>
+          </w:pPr>
+          <w:hyperlink w:anchor="_Toc42091696" w:history="1">
+            <w:r>
+              <w:rPr>
+                <w:rStyle w:val="Lienhypertexte"/>
+                <w:noProof/>
+              </w:rPr>
+              <w:t>6.5 Description détailler des méthodes</w:t>
+            </w:r>
+            <w:r>
+              <w:rPr>
+                <w:noProof/>
+                <w:webHidden/>
+              </w:rPr>
+              <w:tab/>
+            </w:r>
+            <w:r>
+              <w:rPr>
+                <w:noProof/>
+                <w:webHidden/>
+              </w:rPr>
+              <w:fldChar w:fldCharType="begin"/>
+            </w:r>
+            <w:r>
+              <w:rPr>
+                <w:noProof/>
+                <w:webHidden/>
+              </w:rPr>
+              <w:instrText xml:space="preserve"> PAGEREF _Toc42091696 \h </w:instrText>
+            </w:r>
+            <w:r>
+              <w:rPr>
+                <w:noProof/>
+                <w:webHidden/>
+              </w:rPr>
+            </w:r>
+            <w:r>
+              <w:rPr>
+                <w:noProof/>
+                <w:webHidden/>
+              </w:rPr>
+              <w:fldChar w:fldCharType="separate"/>
+            </w:r>
+            <w:r>
+              <w:rPr>
+                <w:noProof/>
+                <w:webHidden/>
+              </w:rPr>
+              <w:t>4</w:t>
             </w:r>
             <w:r>
               <w:rPr>
@@ -5163,12 +5529,292 @@
               <w:lang w:eastAsia="fr-CH"/>
             </w:rPr>
           </w:pPr>
-          <w:hyperlink w:anchor="_Toc41997615" w:history="1">
+          <w:hyperlink w:anchor="_Toc42091697" w:history="1">
             <w:r>
               <w:rPr>
                 <w:rStyle w:val="Lienhypertexte"/>
                 <w:noProof/>
               </w:rPr>
+              <w:t>Class ConnexionDb</w:t>
+            </w:r>
+            <w:r>
+              <w:rPr>
+                <w:noProof/>
+                <w:webHidden/>
+              </w:rPr>
+              <w:tab/>
+            </w:r>
+            <w:r>
+              <w:rPr>
+                <w:noProof/>
+                <w:webHidden/>
+              </w:rPr>
+              <w:fldChar w:fldCharType="begin"/>
+            </w:r>
+            <w:r>
+              <w:rPr>
+                <w:noProof/>
+                <w:webHidden/>
+              </w:rPr>
+              <w:instrText xml:space="preserve"> PAGEREF _Toc42091697 \h </w:instrText>
+            </w:r>
+            <w:r>
+              <w:rPr>
+                <w:noProof/>
+                <w:webHidden/>
+              </w:rPr>
+            </w:r>
+            <w:r>
+              <w:rPr>
+                <w:noProof/>
+                <w:webHidden/>
+              </w:rPr>
+              <w:fldChar w:fldCharType="separate"/>
+            </w:r>
+            <w:r>
+              <w:rPr>
+                <w:noProof/>
+                <w:webHidden/>
+              </w:rPr>
+              <w:t>4</w:t>
+            </w:r>
+            <w:r>
+              <w:rPr>
+                <w:noProof/>
+                <w:webHidden/>
+              </w:rPr>
+              <w:fldChar w:fldCharType="end"/>
+            </w:r>
+          </w:hyperlink>
+        </w:p>
+        <w:p>
+          <w:pPr>
+            <w:pStyle w:val="TM3"/>
+            <w:tabs>
+              <w:tab w:val="right" w:leader="dot" w:pos="9062"/>
+            </w:tabs>
+            <w:rPr>
+              <w:rFonts w:eastAsiaTheme="minorEastAsia"/>
+              <w:noProof/>
+              <w:lang w:eastAsia="fr-CH"/>
+            </w:rPr>
+          </w:pPr>
+          <w:hyperlink w:anchor="_Toc42091698" w:history="1">
+            <w:r>
+              <w:rPr>
+                <w:rStyle w:val="Lienhypertexte"/>
+                <w:noProof/>
+              </w:rPr>
+              <w:t>Classe UtilCsv</w:t>
+            </w:r>
+            <w:r>
+              <w:rPr>
+                <w:noProof/>
+                <w:webHidden/>
+              </w:rPr>
+              <w:tab/>
+            </w:r>
+            <w:r>
+              <w:rPr>
+                <w:noProof/>
+                <w:webHidden/>
+              </w:rPr>
+              <w:fldChar w:fldCharType="begin"/>
+            </w:r>
+            <w:r>
+              <w:rPr>
+                <w:noProof/>
+                <w:webHidden/>
+              </w:rPr>
+              <w:instrText xml:space="preserve"> PAGEREF _Toc42091698 \h </w:instrText>
+            </w:r>
+            <w:r>
+              <w:rPr>
+                <w:noProof/>
+                <w:webHidden/>
+              </w:rPr>
+            </w:r>
+            <w:r>
+              <w:rPr>
+                <w:noProof/>
+                <w:webHidden/>
+              </w:rPr>
+              <w:fldChar w:fldCharType="separate"/>
+            </w:r>
+            <w:r>
+              <w:rPr>
+                <w:noProof/>
+                <w:webHidden/>
+              </w:rPr>
+              <w:t>5</w:t>
+            </w:r>
+            <w:r>
+              <w:rPr>
+                <w:noProof/>
+                <w:webHidden/>
+              </w:rPr>
+              <w:fldChar w:fldCharType="end"/>
+            </w:r>
+          </w:hyperlink>
+        </w:p>
+        <w:p>
+          <w:pPr>
+            <w:pStyle w:val="TM3"/>
+            <w:tabs>
+              <w:tab w:val="right" w:leader="dot" w:pos="9062"/>
+            </w:tabs>
+            <w:rPr>
+              <w:rFonts w:eastAsiaTheme="minorEastAsia"/>
+              <w:noProof/>
+              <w:lang w:eastAsia="fr-CH"/>
+            </w:rPr>
+          </w:pPr>
+          <w:hyperlink w:anchor="_Toc42091699" w:history="1">
+            <w:r>
+              <w:rPr>
+                <w:rStyle w:val="Lienhypertexte"/>
+                <w:noProof/>
+              </w:rPr>
+              <w:t>Classe UtilDataGrid()</w:t>
+            </w:r>
+            <w:r>
+              <w:rPr>
+                <w:noProof/>
+                <w:webHidden/>
+              </w:rPr>
+              <w:tab/>
+            </w:r>
+            <w:r>
+              <w:rPr>
+                <w:noProof/>
+                <w:webHidden/>
+              </w:rPr>
+              <w:fldChar w:fldCharType="begin"/>
+            </w:r>
+            <w:r>
+              <w:rPr>
+                <w:noProof/>
+                <w:webHidden/>
+              </w:rPr>
+              <w:instrText xml:space="preserve"> PAGEREF _Toc42091699 \h </w:instrText>
+            </w:r>
+            <w:r>
+              <w:rPr>
+                <w:noProof/>
+                <w:webHidden/>
+              </w:rPr>
+            </w:r>
+            <w:r>
+              <w:rPr>
+                <w:noProof/>
+                <w:webHidden/>
+              </w:rPr>
+              <w:fldChar w:fldCharType="separate"/>
+            </w:r>
+            <w:r>
+              <w:rPr>
+                <w:noProof/>
+                <w:webHidden/>
+              </w:rPr>
+              <w:t>5</w:t>
+            </w:r>
+            <w:r>
+              <w:rPr>
+                <w:noProof/>
+                <w:webHidden/>
+              </w:rPr>
+              <w:fldChar w:fldCharType="end"/>
+            </w:r>
+          </w:hyperlink>
+        </w:p>
+        <w:p>
+          <w:pPr>
+            <w:pStyle w:val="TM3"/>
+            <w:tabs>
+              <w:tab w:val="right" w:leader="dot" w:pos="9062"/>
+            </w:tabs>
+            <w:rPr>
+              <w:rFonts w:eastAsiaTheme="minorEastAsia"/>
+              <w:noProof/>
+              <w:lang w:eastAsia="fr-CH"/>
+            </w:rPr>
+          </w:pPr>
+          <w:hyperlink w:anchor="_Toc42091700" w:history="1">
+            <w:r>
+              <w:rPr>
+                <w:rStyle w:val="Lienhypertexte"/>
+                <w:noProof/>
+              </w:rPr>
+              <w:t>Classe UtilDb()</w:t>
+            </w:r>
+            <w:r>
+              <w:rPr>
+                <w:noProof/>
+                <w:webHidden/>
+              </w:rPr>
+              <w:tab/>
+            </w:r>
+            <w:r>
+              <w:rPr>
+                <w:noProof/>
+                <w:webHidden/>
+              </w:rPr>
+              <w:fldChar w:fldCharType="begin"/>
+            </w:r>
+            <w:r>
+              <w:rPr>
+                <w:noProof/>
+                <w:webHidden/>
+              </w:rPr>
+              <w:instrText xml:space="preserve"> PAGEREF _Toc42091700 \h </w:instrText>
+            </w:r>
+            <w:r>
+              <w:rPr>
+                <w:noProof/>
+                <w:webHidden/>
+              </w:rPr>
+            </w:r>
+            <w:r>
+              <w:rPr>
+                <w:noProof/>
+                <w:webHidden/>
+              </w:rPr>
+              <w:fldChar w:fldCharType="separate"/>
+            </w:r>
+            <w:r>
+              <w:rPr>
+                <w:noProof/>
+                <w:webHidden/>
+              </w:rPr>
+              <w:t>5</w:t>
+            </w:r>
+            <w:r>
+              <w:rPr>
+                <w:noProof/>
+                <w:webHidden/>
+              </w:rPr>
+              <w:fldChar w:fldCharType="end"/>
+            </w:r>
+          </w:hyperlink>
+        </w:p>
+        <w:p>
+          <w:pPr>
+            <w:pStyle w:val="TM3"/>
+            <w:tabs>
+              <w:tab w:val="right" w:leader="dot" w:pos="9062"/>
+            </w:tabs>
+            <w:rPr>
+              <w:rFonts w:eastAsiaTheme="minorEastAsia"/>
+              <w:noProof/>
+              <w:lang w:eastAsia="fr-CH"/>
+            </w:rPr>
+          </w:pPr>
+          <w:hyperlink w:anchor="_Toc42091701" w:history="1">
+            <w:r>
+              <w:rPr>
+                <w:rStyle w:val="Lienhypertexte"/>
+                <w:noProof/>
+              </w:rPr>
               <w:t>Classe UtilLog()</w:t>
             </w:r>
             <w:r>
@@ -5190,7 +5836,7 @@
                 <w:noProof/>
                 <w:webHidden/>
               </w:rPr>
-              <w:instrText xml:space="preserve"> PAGEREF _Toc41997615 \h </w:instrText>
+              <w:instrText xml:space="preserve"> PAGEREF _Toc42091701 \h </w:instrText>
             </w:r>
             <w:r>
               <w:rPr>
@@ -5210,7 +5856,7 @@
                 <w:noProof/>
                 <w:webHidden/>
               </w:rPr>
-              <w:t>4</w:t>
+              <w:t>6</w:t>
             </w:r>
             <w:r>
               <w:rPr>
@@ -5234,7 +5880,7 @@
               <w:lang w:eastAsia="fr-CH"/>
             </w:rPr>
           </w:pPr>
-          <w:hyperlink w:anchor="_Toc41997616" w:history="1">
+          <w:hyperlink w:anchor="_Toc42091702" w:history="1">
             <w:r>
               <w:rPr>
                 <w:rStyle w:val="Lienhypertexte"/>
@@ -5276,7 +5922,7 @@
                 <w:noProof/>
                 <w:webHidden/>
               </w:rPr>
-              <w:instrText xml:space="preserve"> PAGEREF _Toc41997616 \h </w:instrText>
+              <w:instrText xml:space="preserve"> PAGEREF _Toc42091702 \h </w:instrText>
             </w:r>
             <w:r>
               <w:rPr>
@@ -5296,7 +5942,7 @@
                 <w:noProof/>
                 <w:webHidden/>
               </w:rPr>
-              <w:t>4</w:t>
+              <w:t>6</w:t>
             </w:r>
             <w:r>
               <w:rPr>
@@ -5319,7 +5965,7 @@
               <w:lang w:eastAsia="fr-CH"/>
             </w:rPr>
           </w:pPr>
-          <w:hyperlink w:anchor="_Toc41997617" w:history="1">
+          <w:hyperlink w:anchor="_Toc42091703" w:history="1">
             <w:r>
               <w:rPr>
                 <w:rStyle w:val="Lienhypertexte"/>
@@ -5346,7 +5992,7 @@
                 <w:noProof/>
                 <w:webHidden/>
               </w:rPr>
-              <w:instrText xml:space="preserve"> PAGEREF _Toc41997617 \h </w:instrText>
+              <w:instrText xml:space="preserve"> PAGEREF _Toc42091703 \h </w:instrText>
             </w:r>
             <w:r>
               <w:rPr>
@@ -5366,7 +6012,7 @@
                 <w:noProof/>
                 <w:webHidden/>
               </w:rPr>
-              <w:t>4</w:t>
+              <w:t>6</w:t>
             </w:r>
             <w:r>
               <w:rPr>
@@ -5390,7 +6036,7 @@
               <w:lang w:eastAsia="fr-CH"/>
             </w:rPr>
           </w:pPr>
-          <w:hyperlink w:anchor="_Toc41997618" w:history="1">
+          <w:hyperlink w:anchor="_Toc42091704" w:history="1">
             <w:r>
               <w:rPr>
                 <w:rStyle w:val="Lienhypertexte"/>
@@ -5432,7 +6078,7 @@
                 <w:noProof/>
                 <w:webHidden/>
               </w:rPr>
-              <w:instrText xml:space="preserve"> PAGEREF _Toc41997618 \h </w:instrText>
+              <w:instrText xml:space="preserve"> PAGEREF _Toc42091704 \h </w:instrText>
             </w:r>
             <w:r>
               <w:rPr>
@@ -5452,7 +6098,93 @@
                 <w:noProof/>
                 <w:webHidden/>
               </w:rPr>
-              <w:t>4</w:t>
+              <w:t>6</w:t>
+            </w:r>
+            <w:r>
+              <w:rPr>
+                <w:noProof/>
+                <w:webHidden/>
+              </w:rPr>
+              <w:fldChar w:fldCharType="end"/>
+            </w:r>
+          </w:hyperlink>
+        </w:p>
+        <w:p>
+          <w:pPr>
+            <w:pStyle w:val="TM1"/>
+            <w:tabs>
+              <w:tab w:val="left" w:pos="440"/>
+              <w:tab w:val="right" w:leader="dot" w:pos="9062"/>
+            </w:tabs>
+            <w:rPr>
+              <w:rFonts w:eastAsiaTheme="minorEastAsia"/>
+              <w:noProof/>
+              <w:lang w:eastAsia="fr-CH"/>
+            </w:rPr>
+          </w:pPr>
+          <w:hyperlink w:anchor="_Toc42091705" w:history="1">
+            <w:r>
+              <w:rPr>
+                <w:rStyle w:val="Lienhypertexte"/>
+                <w:noProof/>
+              </w:rPr>
+              <w:t>9.</w:t>
+            </w:r>
+            <w:r>
+              <w:rPr>
+                <w:rFonts w:eastAsiaTheme="minorEastAsia"/>
+                <w:noProof/>
+                <w:lang w:eastAsia="fr-CH"/>
+              </w:rPr>
+              <w:tab/>
+            </w:r>
+            <w:r>
+              <w:rPr>
+                <w:rStyle w:val="Lienhypertexte"/>
+                <w:noProof/>
+              </w:rPr>
+              <w:t>Table des illustrations</w:t>
+            </w:r>
+            <w:r>
+              <w:rPr>
+                <w:noProof/>
+                <w:webHidden/>
+              </w:rPr>
+              <w:tab/>
+            </w:r>
+            <w:r>
+              <w:rPr>
+                <w:noProof/>
+                <w:webHidden/>
+              </w:rPr>
+              <w:fldChar w:fldCharType="begin"/>
+            </w:r>
+            <w:r>
+              <w:rPr>
+                <w:noProof/>
+                <w:webHidden/>
+              </w:rPr>
+              <w:instrText xml:space="preserve"> PAGEREF _Toc42091705 \h </w:instrText>
+            </w:r>
+            <w:r>
+              <w:rPr>
+                <w:noProof/>
+                <w:webHidden/>
+              </w:rPr>
+            </w:r>
+            <w:r>
+              <w:rPr>
+                <w:noProof/>
+                <w:webHidden/>
+              </w:rPr>
+              <w:fldChar w:fldCharType="separate"/>
+            </w:r>
+            <w:r>
+              <w:rPr>
+                <w:noProof/>
+                <w:webHidden/>
+              </w:rPr>
+              <w:t>6</w:t>
             </w:r>
             <w:r>
               <w:rPr>
@@ -5484,7 +6216,7 @@
       <w:pPr>
         <w:pStyle w:val="Titre1"/>
       </w:pPr>
-      <w:bookmarkStart w:id="1" w:name="_Toc41997603"/>
+      <w:bookmarkStart w:id="1" w:name="_Toc42091680"/>
       <w:r>
         <w:lastRenderedPageBreak/>
         <w:t>Introduction</w:t>
@@ -5501,22 +6233,14 @@
     </w:p>
     <w:p>
       <w:r>
-        <w:t xml:space="preserve">Le premier jour de mon TPI j’ai reçu le cahier des charges de mon application par mail. Pour ma part je dois faire une application Windows </w:t>
-      </w:r>
-      <w:proofErr w:type="spellStart"/>
-      <w:r>
-        <w:t>Form</w:t>
-      </w:r>
-      <w:proofErr w:type="spellEnd"/>
-      <w:r>
-        <w:t xml:space="preserve"> qui permettra de visualiser, filtrer et modifier les données du cadastre importer avec un fichier CSV que mon application ajoutera dans la base de données. On peut également exporter les données de la base de données en fichier CSV.</w:t>
+        <w:t>Le premier jour de mon TPI j’ai reçu le cahier des charges de mon application par mail. Pour ma part je dois faire une application Windows Form qui permettra de visualiser, filtrer et modifier les données du cadastre importer avec un fichier CSV que mon application ajoutera dans la base de données. On peut également exporter les données de la base de données en fichier CSV.</w:t>
       </w:r>
     </w:p>
     <w:p>
       <w:pPr>
         <w:pStyle w:val="Titre1"/>
       </w:pPr>
-      <w:bookmarkStart w:id="2" w:name="_Toc41997604"/>
+      <w:bookmarkStart w:id="2" w:name="_Toc42091681"/>
       <w:r>
         <w:t>Méthodologie</w:t>
       </w:r>
@@ -5524,15 +6248,7 @@
     </w:p>
     <w:p>
       <w:r>
-        <w:t>J’ai choisi d’utiliser la méthodologie « </w:t>
-      </w:r>
-      <w:proofErr w:type="spellStart"/>
-      <w:r>
-        <w:t>WaterFall</w:t>
-      </w:r>
-      <w:proofErr w:type="spellEnd"/>
-      <w:r>
-        <w:t xml:space="preserve"> ». Celle-ci consiste une succession d’étapes, </w:t>
+        <w:t xml:space="preserve">J’ai choisi d’utiliser la méthodologie « WaterFall ». Celle-ci consiste une succession d’étapes, </w:t>
       </w:r>
       <w:r>
         <w:t>chacune d'entre elles</w:t>
@@ -5640,7 +6356,7 @@
       <w:pPr>
         <w:pStyle w:val="Titre1"/>
       </w:pPr>
-      <w:bookmarkStart w:id="3" w:name="_Toc41997605"/>
+      <w:bookmarkStart w:id="3" w:name="_Toc42091682"/>
       <w:r>
         <w:t>Résumé du cahier des charges</w:t>
       </w:r>
@@ -5650,7 +6366,7 @@
       <w:pPr>
         <w:pStyle w:val="Titre2"/>
       </w:pPr>
-      <w:bookmarkStart w:id="4" w:name="_Toc41997606"/>
+      <w:bookmarkStart w:id="4" w:name="_Toc42091683"/>
       <w:r>
         <w:t xml:space="preserve">4.1 </w:t>
       </w:r>
@@ -5661,15 +6377,7 @@
     </w:p>
     <w:p>
       <w:r>
-        <w:t xml:space="preserve">Le but de l’application est de permettre a l’utilisateur d’importer des données </w:t>
-      </w:r>
-      <w:proofErr w:type="gramStart"/>
-      <w:r>
-        <w:t>a  partir</w:t>
-      </w:r>
-      <w:proofErr w:type="gramEnd"/>
-      <w:r>
-        <w:t xml:space="preserve"> d’un fichier csv et de visualiser ces données. Il sera aussi possible de filtrer et trié les données du tableau, l’utilisateur pourra exporter les données en fichier CSV tout en gardant les filtres. Il pourra également modifier </w:t>
+        <w:t xml:space="preserve">Le but de l’application est de permettre a l’utilisateur d’importer des données a  partir d’un fichier csv et de visualiser ces données. Il sera aussi possible de filtrer et trié les données du tableau, l’utilisateur pourra exporter les données en fichier CSV tout en gardant les filtres. Il pourra également modifier </w:t>
       </w:r>
       <w:r>
         <w:t>certains champs</w:t>
@@ -5682,7 +6390,7 @@
       <w:pPr>
         <w:pStyle w:val="Titre2"/>
       </w:pPr>
-      <w:bookmarkStart w:id="5" w:name="_Toc41997607"/>
+      <w:bookmarkStart w:id="5" w:name="_Toc42091684"/>
       <w:r>
         <w:t>4.2 Matériel et logiciel nécessaires</w:t>
       </w:r>
@@ -5733,19 +6441,14 @@
         </w:numPr>
       </w:pPr>
       <w:r>
-        <w:t xml:space="preserve">Serveur </w:t>
-      </w:r>
-      <w:proofErr w:type="spellStart"/>
-      <w:r>
-        <w:t>EasyPHP</w:t>
-      </w:r>
-      <w:proofErr w:type="spellEnd"/>
+        <w:t>Serveur EasyPHP</w:t>
+      </w:r>
     </w:p>
     <w:p>
       <w:pPr>
         <w:pStyle w:val="Titre1"/>
       </w:pPr>
-      <w:bookmarkStart w:id="6" w:name="_Toc41997608"/>
+      <w:bookmarkStart w:id="6" w:name="_Toc42091685"/>
       <w:r>
         <w:t>Analyse fonctionnelle</w:t>
       </w:r>
@@ -5764,9 +6467,11 @@
           <w:numId w:val="1"/>
         </w:numPr>
       </w:pPr>
+      <w:bookmarkStart w:id="7" w:name="_Toc42091686"/>
       <w:r>
         <w:t>Liste des fonctionnalités disponibles</w:t>
       </w:r>
+      <w:bookmarkEnd w:id="7"/>
     </w:p>
     <w:p>
       <w:pPr>
@@ -5809,17 +6514,87 @@
     </w:p>
     <w:p>
       <w:pPr>
+        <w:pStyle w:val="Titre2"/>
+        <w:numPr>
+          <w:ilvl w:val="1"/>
+          <w:numId w:val="1"/>
+        </w:numPr>
+      </w:pPr>
+      <w:r>
+        <w:t>Description des fonctionnalités</w:t>
+      </w:r>
+    </w:p>
+    <w:p>
+      <w:r>
+        <w:t>Les prérequis correspondent aux étapes nécessaires pour pouvoir accéder à la fonctionnalité. Les interfaces quand a elles correspondent a la vu</w:t>
+      </w:r>
+      <w:r>
+        <w:t>e</w:t>
+      </w:r>
+      <w:r>
+        <w:t xml:space="preserve"> sur </w:t>
+      </w:r>
+      <w:r>
+        <w:t>laquelle les fonctionnalités sont disponible.</w:t>
+      </w:r>
+    </w:p>
+    <w:p>
+      <w:pPr>
+        <w:pStyle w:val="Titre3"/>
+      </w:pPr>
+      <w:r>
+        <w:lastRenderedPageBreak/>
+        <w:t>5.2.1 Importer un fichier CSV</w:t>
+      </w:r>
+    </w:p>
+    <w:p>
+      <w:r>
+        <w:rPr>
+          <w:b/>
+          <w:bCs/>
+        </w:rPr>
+        <w:t>Prérequis :</w:t>
+      </w:r>
+      <w:r>
+        <w:t xml:space="preserve"> Avoir extrait avec l’outils d’extraction du cadastre genevois </w:t>
+      </w:r>
+    </w:p>
+    <w:p>
+      <w:r>
+        <w:rPr>
+          <w:b/>
+          <w:bCs/>
+        </w:rPr>
+        <w:t>Interface :</w:t>
+      </w:r>
+      <w:r>
+        <w:rPr>
+          <w:b/>
+          <w:bCs/>
+        </w:rPr>
+        <w:t xml:space="preserve"> </w:t>
+      </w:r>
+      <w:r>
+        <w:t>Page d’accueil</w:t>
+      </w:r>
+    </w:p>
+    <w:p>
+      <w:r>
+        <w:t>L’utilisateur peut importer un fichier CSV, pour cela il doit cliquer sur le menu Fichier –&gt; Importer un CSV. Ensuite un page de l’explorateur de fichier va s’ouvrir pour que l’utilisateur sélectionne le fichier CSV qu’il veut importer.</w:t>
+      </w:r>
+    </w:p>
+    <w:p>
+      <w:pPr>
         <w:pStyle w:val="Titre1"/>
       </w:pPr>
-      <w:bookmarkStart w:id="7" w:name="_Toc41997609"/>
-      <w:r>
-        <w:lastRenderedPageBreak/>
+      <w:bookmarkStart w:id="8" w:name="_Toc42091687"/>
+      <w:r>
         <w:t xml:space="preserve">Analyse </w:t>
       </w:r>
       <w:r>
         <w:t>Organique</w:t>
       </w:r>
-      <w:bookmarkEnd w:id="7"/>
+      <w:bookmarkEnd w:id="8"/>
     </w:p>
     <w:p>
       <w:r>
@@ -5830,9 +6605,11 @@
       <w:pPr>
         <w:pStyle w:val="Titre2"/>
       </w:pPr>
+      <w:bookmarkStart w:id="9" w:name="_Toc42091688"/>
       <w:r>
         <w:t>6.1 Technologie utilisé</w:t>
       </w:r>
+      <w:bookmarkEnd w:id="9"/>
     </w:p>
     <w:p>
       <w:pPr>
@@ -5854,19 +6631,19 @@
           <w:numId w:val="7"/>
         </w:numPr>
       </w:pPr>
-      <w:proofErr w:type="spellStart"/>
       <w:r>
         <w:t>MySql</w:t>
       </w:r>
-      <w:proofErr w:type="spellEnd"/>
     </w:p>
     <w:p>
       <w:pPr>
         <w:pStyle w:val="Titre2"/>
       </w:pPr>
+      <w:bookmarkStart w:id="10" w:name="_Toc42091689"/>
       <w:r>
         <w:t>6.2 Environnement</w:t>
       </w:r>
+      <w:bookmarkEnd w:id="10"/>
     </w:p>
     <w:p>
       <w:r>
@@ -5875,36 +6652,12 @@
     </w:p>
     <w:p>
       <w:r>
-        <w:t xml:space="preserve">J’utilise </w:t>
-      </w:r>
-      <w:proofErr w:type="spellStart"/>
-      <w:r>
-        <w:t>EasyPhp</w:t>
-      </w:r>
-      <w:proofErr w:type="spellEnd"/>
-      <w:r>
-        <w:t xml:space="preserve"> 14.1 comme serveur pour héberger ma base de données. Et pour créer et modifier ma base de données j’ai utilisé PhpMyAdmin qui est fourni directement dans </w:t>
-      </w:r>
-      <w:proofErr w:type="spellStart"/>
-      <w:r>
-        <w:t>EasyPhp</w:t>
-      </w:r>
-      <w:proofErr w:type="spellEnd"/>
-      <w:r>
-        <w:t>.</w:t>
-      </w:r>
-    </w:p>
-    <w:p>
-      <w:r>
-        <w:t xml:space="preserve">J’ai sauvegardé mon projet chaque soir sur mon disque dur personnel et j’ai également utilisé </w:t>
-      </w:r>
-      <w:proofErr w:type="spellStart"/>
-      <w:r>
-        <w:t>GitHubDesktop</w:t>
-      </w:r>
-      <w:proofErr w:type="spellEnd"/>
-      <w:r>
-        <w:t>.</w:t>
+        <w:t>J’utilise EasyPhp 14.1 comme serveur pour héberger ma base de données. Et pour créer et modifier ma base de données j’ai utilisé PhpMyAdmin qui est fourni directement dans EasyPhp.</w:t>
+      </w:r>
+    </w:p>
+    <w:p>
+      <w:r>
+        <w:t>J’ai sauvegardé mon projet chaque soir sur mon disque dur personnel et j’ai également utilisé GitHubDesktop.</w:t>
       </w:r>
     </w:p>
     <w:p>
@@ -5921,9 +6674,11 @@
       <w:pPr>
         <w:pStyle w:val="Titre2"/>
       </w:pPr>
+      <w:bookmarkStart w:id="11" w:name="_Toc42091690"/>
       <w:r>
         <w:t>6.3 Modèle logique de données</w:t>
       </w:r>
+      <w:bookmarkEnd w:id="11"/>
     </w:p>
     <w:p>
       <w:pPr>
@@ -5989,6 +6744,7 @@
         <w:pStyle w:val="Lgende"/>
         <w:jc w:val="center"/>
       </w:pPr>
+      <w:bookmarkStart w:id="12" w:name="_Toc42091022"/>
       <w:r>
         <w:t xml:space="preserve">Figure </w:t>
       </w:r>
@@ -6003,70 +6759,38 @@
       <w:r>
         <w:t xml:space="preserve"> Modèle logique de données</w:t>
       </w:r>
-    </w:p>
-    <w:p>
-      <w:r>
+      <w:bookmarkEnd w:id="12"/>
+    </w:p>
+    <w:p>
+      <w:r>
+        <w:lastRenderedPageBreak/>
         <w:t>Toutes les tables ont été pensé et créer par moi-même, en relisant plusieurs fois mon cahier des charges j’ai trouvé que c’était la façon la plus simple et claire pour moi.</w:t>
       </w:r>
     </w:p>
     <w:p>
       <w:r>
-        <w:t xml:space="preserve">La taille de </w:t>
-      </w:r>
-      <w:proofErr w:type="gramStart"/>
-      <w:r>
-        <w:t>certain champs</w:t>
-      </w:r>
-      <w:proofErr w:type="gramEnd"/>
-      <w:r>
-        <w:t xml:space="preserve"> sont très </w:t>
-      </w:r>
-      <w:proofErr w:type="spellStart"/>
-      <w:r>
-        <w:t>precis</w:t>
-      </w:r>
-      <w:proofErr w:type="spellEnd"/>
-      <w:r>
-        <w:t xml:space="preserve"> (par exemple le </w:t>
-      </w:r>
-      <w:proofErr w:type="spellStart"/>
-      <w:r>
-        <w:t>eGrid</w:t>
-      </w:r>
-      <w:proofErr w:type="spellEnd"/>
-      <w:r>
-        <w:t xml:space="preserve">) car sur le site du cadastre genevois j’ai réussi a trouver la longueur exacte ou maximum de plusieurs champs. </w:t>
-      </w:r>
-      <w:proofErr w:type="gramStart"/>
-      <w:r>
-        <w:t>Malheureusement certain champs</w:t>
-      </w:r>
-      <w:proofErr w:type="gramEnd"/>
-      <w:r>
-        <w:t xml:space="preserve"> n’étais pas précise donc j’ai assigne la taille ma même.</w:t>
+        <w:t>La taille de certain champs sont très precis (par exemple le eGrid) car sur le site du cadastre genevois j’ai réussi a trouver la longueur exacte ou maximum de plusieurs champs. Malheureusement certain champs n’étais pas précise donc j’ai assigne la taille ma même.</w:t>
       </w:r>
     </w:p>
     <w:p>
       <w:pPr>
         <w:pStyle w:val="Titre2"/>
       </w:pPr>
-      <w:r>
-        <w:lastRenderedPageBreak/>
+      <w:bookmarkStart w:id="13" w:name="_Toc42091691"/>
+      <w:r>
         <w:t>6.4 Description des tables</w:t>
       </w:r>
+      <w:bookmarkEnd w:id="13"/>
     </w:p>
     <w:p>
       <w:pPr>
         <w:pStyle w:val="Titre3"/>
       </w:pPr>
-      <w:r>
-        <w:t xml:space="preserve">6.4.1 Table </w:t>
-      </w:r>
-      <w:proofErr w:type="spellStart"/>
-      <w:r>
-        <w:t>cadparcellemensu</w:t>
-      </w:r>
-      <w:proofErr w:type="spellEnd"/>
+      <w:bookmarkStart w:id="14" w:name="_Toc42091692"/>
+      <w:r>
+        <w:t>6.4.1 Table cadparcellemensu</w:t>
+      </w:r>
+      <w:bookmarkEnd w:id="14"/>
     </w:p>
     <w:p>
       <w:pPr>
@@ -6132,6 +6856,7 @@
         <w:pStyle w:val="Lgende"/>
         <w:jc w:val="center"/>
       </w:pPr>
+      <w:bookmarkStart w:id="15" w:name="_Toc42091023"/>
       <w:r>
         <w:t xml:space="preserve">Figure </w:t>
       </w:r>
@@ -6144,48 +6869,27 @@
         </w:r>
       </w:fldSimple>
       <w:r>
-        <w:t xml:space="preserve"> - Table </w:t>
-      </w:r>
-      <w:proofErr w:type="spellStart"/>
-      <w:r>
-        <w:t>cadparcellemensu</w:t>
-      </w:r>
-      <w:proofErr w:type="spellEnd"/>
+        <w:t xml:space="preserve"> - Table cadparcellemensu</w:t>
+      </w:r>
+      <w:bookmarkEnd w:id="15"/>
     </w:p>
     <w:p>
       <w:pPr>
         <w:jc w:val="left"/>
       </w:pPr>
       <w:r>
-        <w:t xml:space="preserve">Cette table contient toutes les parcelles importer par l’utilisateur. Les champs ont </w:t>
-      </w:r>
-      <w:proofErr w:type="gramStart"/>
-      <w:r>
-        <w:t>des nom</w:t>
-      </w:r>
-      <w:proofErr w:type="gramEnd"/>
-      <w:r>
-        <w:t xml:space="preserve"> en peu spécial mais garder les même noms que dans le fichier CSV est pour la chose la plus simple a faire pour que je m’y retrouve facilement.</w:t>
+        <w:t>Cette table contient toutes les parcelles importer par l’utilisateur. Les champs ont des nom en peu spécial mais garder les même noms que dans le fichier CSV est pour la chose la plus simple a faire pour que je m’y retrouve facilement.</w:t>
       </w:r>
     </w:p>
     <w:p>
       <w:pPr>
         <w:pStyle w:val="Titre3"/>
       </w:pPr>
-      <w:r>
-        <w:t>6.4.</w:t>
-      </w:r>
-      <w:r>
-        <w:t>2</w:t>
-      </w:r>
-      <w:r>
-        <w:t xml:space="preserve"> Table </w:t>
-      </w:r>
-      <w:proofErr w:type="spellStart"/>
-      <w:r>
-        <w:t>geometre</w:t>
-      </w:r>
-      <w:proofErr w:type="spellEnd"/>
+      <w:bookmarkStart w:id="16" w:name="_Toc42091693"/>
+      <w:r>
+        <w:t>6.4.2 Table geometre</w:t>
+      </w:r>
+      <w:bookmarkEnd w:id="16"/>
     </w:p>
     <w:p>
       <w:pPr>
@@ -6251,6 +6955,7 @@
         <w:pStyle w:val="Lgende"/>
         <w:jc w:val="center"/>
       </w:pPr>
+      <w:bookmarkStart w:id="17" w:name="_Toc42091024"/>
       <w:r>
         <w:t xml:space="preserve">Figure </w:t>
       </w:r>
@@ -6263,13 +6968,9 @@
         </w:r>
       </w:fldSimple>
       <w:r>
-        <w:t xml:space="preserve"> - Table </w:t>
-      </w:r>
-      <w:proofErr w:type="spellStart"/>
-      <w:r>
-        <w:t>geometre</w:t>
-      </w:r>
-      <w:proofErr w:type="spellEnd"/>
+        <w:t xml:space="preserve"> - Table geometre</w:t>
+      </w:r>
+      <w:bookmarkEnd w:id="17"/>
     </w:p>
     <w:p>
       <w:r>
@@ -6280,20 +6981,11 @@
       <w:pPr>
         <w:pStyle w:val="Titre3"/>
       </w:pPr>
-      <w:r>
-        <w:t>6.4.</w:t>
-      </w:r>
-      <w:r>
-        <w:t>3</w:t>
-      </w:r>
-      <w:r>
-        <w:t xml:space="preserve"> Table </w:t>
-      </w:r>
-      <w:proofErr w:type="spellStart"/>
-      <w:r>
-        <w:t>etats</w:t>
-      </w:r>
-      <w:proofErr w:type="spellEnd"/>
+      <w:bookmarkStart w:id="18" w:name="_Toc42091694"/>
+      <w:r>
+        <w:t>6.4.3 Table etats</w:t>
+      </w:r>
+      <w:bookmarkEnd w:id="18"/>
     </w:p>
     <w:p>
       <w:pPr>
@@ -6359,6 +7051,7 @@
         <w:pStyle w:val="Lgende"/>
         <w:jc w:val="center"/>
       </w:pPr>
+      <w:bookmarkStart w:id="19" w:name="_Toc42091025"/>
       <w:r>
         <w:t xml:space="preserve">Figure </w:t>
       </w:r>
@@ -6371,13 +7064,9 @@
         </w:r>
       </w:fldSimple>
       <w:r>
-        <w:t xml:space="preserve"> - Table </w:t>
-      </w:r>
-      <w:proofErr w:type="spellStart"/>
-      <w:r>
-        <w:t>etats</w:t>
-      </w:r>
-      <w:proofErr w:type="spellEnd"/>
+        <w:t xml:space="preserve"> - Table etats</w:t>
+      </w:r>
+      <w:bookmarkEnd w:id="19"/>
     </w:p>
     <w:p>
       <w:r>
@@ -6388,18 +7077,11 @@
       <w:pPr>
         <w:pStyle w:val="Titre3"/>
       </w:pPr>
-      <w:r>
-        <w:t>6.4.</w:t>
-      </w:r>
-      <w:r>
-        <w:t>4</w:t>
-      </w:r>
-      <w:r>
-        <w:t xml:space="preserve"> Table </w:t>
-      </w:r>
-      <w:r>
-        <w:t>ordres</w:t>
-      </w:r>
+      <w:bookmarkStart w:id="20" w:name="_Toc42091695"/>
+      <w:r>
+        <w:t>6.4.4 Table ordres</w:t>
+      </w:r>
+      <w:bookmarkEnd w:id="20"/>
     </w:p>
     <w:p>
       <w:pPr>
@@ -6465,6 +7147,7 @@
         <w:pStyle w:val="Lgende"/>
         <w:jc w:val="center"/>
       </w:pPr>
+      <w:bookmarkStart w:id="21" w:name="_Toc42091026"/>
       <w:r>
         <w:t xml:space="preserve">Figure </w:t>
       </w:r>
@@ -6479,40 +7162,13 @@
       <w:r>
         <w:t xml:space="preserve"> - Table ordres</w:t>
       </w:r>
-    </w:p>
-    <w:p>
-      <w:r>
-        <w:t xml:space="preserve">Cette table contient tous les ordres crée par l’utilisateur. Les champs </w:t>
-      </w:r>
-      <w:proofErr w:type="spellStart"/>
-      <w:r>
-        <w:t>idCadParcelle</w:t>
-      </w:r>
-      <w:proofErr w:type="spellEnd"/>
-      <w:r>
-        <w:t xml:space="preserve">, </w:t>
-      </w:r>
-      <w:proofErr w:type="spellStart"/>
-      <w:r>
-        <w:t>idGeometre</w:t>
-      </w:r>
-      <w:proofErr w:type="spellEnd"/>
-      <w:r>
-        <w:t xml:space="preserve"> et </w:t>
-      </w:r>
-      <w:proofErr w:type="spellStart"/>
-      <w:r>
-        <w:t>idEtat</w:t>
-      </w:r>
-      <w:proofErr w:type="spellEnd"/>
-      <w:r>
-        <w:t xml:space="preserve"> sont les 3 </w:t>
-      </w:r>
-      <w:proofErr w:type="gramStart"/>
-      <w:r>
-        <w:t>des clés étrangère</w:t>
-      </w:r>
-      <w:proofErr w:type="gramEnd"/>
+      <w:bookmarkEnd w:id="21"/>
+    </w:p>
+    <w:p>
+      <w:r>
+        <w:lastRenderedPageBreak/>
+        <w:t>Cette table contient tous les ordres crée par l’utilisateur. Les champs idCadParcelle, idGeometre et idEtat sont les 3 des clés étrangère</w:t>
+      </w:r>
       <w:r>
         <w:t xml:space="preserve"> récupérer dans mes 3 autre tables</w:t>
       </w:r>
@@ -6524,7 +7180,7 @@
       <w:pPr>
         <w:pStyle w:val="Titre2"/>
       </w:pPr>
-      <w:bookmarkStart w:id="8" w:name="_Toc41997610"/>
+      <w:bookmarkStart w:id="22" w:name="_Toc42091696"/>
       <w:r>
         <w:t>6.</w:t>
       </w:r>
@@ -6534,22 +7190,17 @@
       <w:r>
         <w:t xml:space="preserve"> Description détailler des méthodes</w:t>
       </w:r>
-      <w:bookmarkEnd w:id="8"/>
+      <w:bookmarkEnd w:id="22"/>
     </w:p>
     <w:p>
       <w:pPr>
         <w:pStyle w:val="Titre3"/>
       </w:pPr>
-      <w:bookmarkStart w:id="9" w:name="_Toc41997611"/>
-      <w:r>
-        <w:t xml:space="preserve">Class </w:t>
-      </w:r>
-      <w:proofErr w:type="spellStart"/>
-      <w:r>
-        <w:t>ConnexionDb</w:t>
-      </w:r>
-      <w:bookmarkEnd w:id="9"/>
-      <w:proofErr w:type="spellEnd"/>
+      <w:bookmarkStart w:id="23" w:name="_Toc42091697"/>
+      <w:r>
+        <w:t>Class ConnexionDb</w:t>
+      </w:r>
+      <w:bookmarkEnd w:id="23"/>
     </w:p>
     <w:p>
       <w:r>
@@ -6558,7 +7209,6 @@
     </w:p>
     <w:p>
       <w:r>
-        <w:lastRenderedPageBreak/>
         <w:t xml:space="preserve"> </w:t>
       </w:r>
       <w:r>
@@ -6620,18 +7270,8 @@
       <w:r>
         <w:t xml:space="preserve">Méthode </w:t>
       </w:r>
-      <w:proofErr w:type="spellStart"/>
-      <w:proofErr w:type="gramStart"/>
-      <w:r>
-        <w:t>OpenConnection</w:t>
-      </w:r>
-      <w:proofErr w:type="spellEnd"/>
-      <w:r>
-        <w:t>(</w:t>
-      </w:r>
-      <w:proofErr w:type="gramEnd"/>
-      <w:r>
-        <w:t>)</w:t>
+      <w:r>
+        <w:t>OpenConnection()</w:t>
       </w:r>
     </w:p>
     <w:p>
@@ -6642,15 +7282,7 @@
         <w:t xml:space="preserve"> a pour but </w:t>
       </w:r>
       <w:r>
-        <w:t xml:space="preserve">d’ouvrir la connexion avec la base de données. Elle retourne un </w:t>
-      </w:r>
-      <w:proofErr w:type="spellStart"/>
-      <w:r>
-        <w:t>bool</w:t>
-      </w:r>
-      <w:proofErr w:type="spellEnd"/>
-      <w:r>
-        <w:t xml:space="preserve"> pour savoir si l’application a rencontré un bug lors de la connexion.</w:t>
+        <w:t>d’ouvrir la connexion avec la base de données. Elle retourne un bool pour savoir si l’application a rencontré un bug lors de la connexion.</w:t>
       </w:r>
     </w:p>
     <w:p>
@@ -6658,44 +7290,23 @@
         <w:pStyle w:val="Titre4"/>
       </w:pPr>
       <w:r>
-        <w:t xml:space="preserve">Méthode </w:t>
-      </w:r>
-      <w:proofErr w:type="spellStart"/>
-      <w:proofErr w:type="gramStart"/>
-      <w:r>
-        <w:t>CloseConnection</w:t>
-      </w:r>
-      <w:proofErr w:type="spellEnd"/>
-      <w:r>
-        <w:t>(</w:t>
-      </w:r>
-      <w:proofErr w:type="gramEnd"/>
-      <w:r>
-        <w:t>)</w:t>
-      </w:r>
-    </w:p>
-    <w:p>
-      <w:r>
-        <w:t xml:space="preserve">Cette méthode publique a pour but de fermer la connexion avec la base de données. Elle retourne un </w:t>
-      </w:r>
-      <w:proofErr w:type="spellStart"/>
-      <w:r>
-        <w:t>bool</w:t>
-      </w:r>
-      <w:proofErr w:type="spellEnd"/>
-      <w:r>
-        <w:t xml:space="preserve"> pour savoir si l’application a rencontré un bug lors de la déconnexion.</w:t>
+        <w:t>Méthode CloseConnection()</w:t>
+      </w:r>
+    </w:p>
+    <w:p>
+      <w:r>
+        <w:t>Cette méthode publique a pour but de fermer la connexion avec la base de données. Elle retourne un bool pour savoir si l’application a rencontré un bug lors de la déconnexion.</w:t>
       </w:r>
     </w:p>
     <w:p>
       <w:pPr>
         <w:pStyle w:val="Titre3"/>
       </w:pPr>
-      <w:bookmarkStart w:id="10" w:name="_Toc41997612"/>
+      <w:bookmarkStart w:id="24" w:name="_Toc42091698"/>
       <w:r>
         <w:t>Classe UtilCsv</w:t>
       </w:r>
-      <w:bookmarkEnd w:id="10"/>
+      <w:bookmarkEnd w:id="24"/>
     </w:p>
     <w:p>
       <w:r>
@@ -6707,39 +7318,64 @@
         <w:pStyle w:val="Titre4"/>
       </w:pPr>
       <w:r>
-        <w:t xml:space="preserve">Méthode </w:t>
-      </w:r>
-      <w:proofErr w:type="spellStart"/>
-      <w:proofErr w:type="gramStart"/>
-      <w:r>
-        <w:t>GetDataFromFile</w:t>
-      </w:r>
-      <w:proofErr w:type="spellEnd"/>
-      <w:r>
-        <w:t>(</w:t>
-      </w:r>
-      <w:proofErr w:type="gramEnd"/>
-      <w:r>
-        <w:t>)</w:t>
-      </w:r>
-    </w:p>
-    <w:p>
-      <w:r>
-        <w:t xml:space="preserve">Cette méthode publique a pour but de créer une </w:t>
-      </w:r>
-      <w:proofErr w:type="spellStart"/>
-      <w:r>
-        <w:t>DataTable</w:t>
-      </w:r>
-      <w:proofErr w:type="spellEnd"/>
+        <w:t>Méthode GetDataFromFile()</w:t>
+      </w:r>
+    </w:p>
+    <w:p>
+      <w:r>
+        <w:t xml:space="preserve">Cette méthode publique a pour but de créer une DataTable </w:t>
+      </w:r>
+      <w:r>
+        <w:t>à</w:t>
+      </w:r>
+      <w:r>
+        <w:t xml:space="preserve"> partir d’un fichier CSV. Elle prend comme paramètre le chemin d’accès du fichier csv que l’utilisateur a sélectionné.</w:t>
+      </w:r>
+    </w:p>
+    <w:p>
+      <w:pPr>
+        <w:pStyle w:val="Titre4"/>
+      </w:pPr>
+      <w:r>
+        <w:t>Méthode ExportDataToCSV()</w:t>
+      </w:r>
+    </w:p>
+    <w:p>
+      <w:r>
+        <w:t xml:space="preserve">Cette méthode publique a pour but de convertir une DataTable en fichier CSV. Elle prend comme paramètres une DataTable qui contient </w:t>
+      </w:r>
+      <w:r>
+        <w:t>les informations</w:t>
+      </w:r>
       <w:r>
         <w:t xml:space="preserve"> </w:t>
       </w:r>
       <w:r>
-        <w:t>à</w:t>
-      </w:r>
-      <w:r>
-        <w:t xml:space="preserve"> partir d’un fichier CSV. Elle prend comme paramètre le chemin d’accès du fichier csv que l’utilisateur a sélectionné.</w:t>
+        <w:t>des parcelles</w:t>
+      </w:r>
+      <w:r>
+        <w:t xml:space="preserve"> et un string qui contient le chemin d’accès o</w:t>
+      </w:r>
+      <w:r>
+        <w:t>ù</w:t>
+      </w:r>
+      <w:r>
+        <w:t xml:space="preserve"> le fichier CSV va s’enregistrer.</w:t>
+      </w:r>
+    </w:p>
+    <w:p>
+      <w:pPr>
+        <w:pStyle w:val="Titre3"/>
+      </w:pPr>
+      <w:bookmarkStart w:id="25" w:name="_Toc42091699"/>
+      <w:r>
+        <w:t>Classe UtilDataGrid()</w:t>
+      </w:r>
+      <w:bookmarkEnd w:id="25"/>
+    </w:p>
+    <w:p>
+      <w:r>
+        <w:t>Cette classe permet de gérer les DataGridView présente dans mon application.</w:t>
       </w:r>
     </w:p>
     <w:p>
@@ -6747,116 +7383,7 @@
         <w:pStyle w:val="Titre4"/>
       </w:pPr>
       <w:r>
-        <w:t xml:space="preserve">Méthode </w:t>
-      </w:r>
-      <w:proofErr w:type="spellStart"/>
-      <w:proofErr w:type="gramStart"/>
-      <w:r>
-        <w:t>ExportDataToCSV</w:t>
-      </w:r>
-      <w:proofErr w:type="spellEnd"/>
-      <w:r>
-        <w:t>(</w:t>
-      </w:r>
-      <w:proofErr w:type="gramEnd"/>
-      <w:r>
-        <w:t>)</w:t>
-      </w:r>
-    </w:p>
-    <w:p>
-      <w:r>
-        <w:t xml:space="preserve">Cette méthode publique a pour but de convertir une </w:t>
-      </w:r>
-      <w:proofErr w:type="spellStart"/>
-      <w:r>
-        <w:t>DataTable</w:t>
-      </w:r>
-      <w:proofErr w:type="spellEnd"/>
-      <w:r>
-        <w:t xml:space="preserve"> en fichier CSV. Elle prend comme paramètres une </w:t>
-      </w:r>
-      <w:proofErr w:type="spellStart"/>
-      <w:r>
-        <w:t>DataTable</w:t>
-      </w:r>
-      <w:proofErr w:type="spellEnd"/>
-      <w:r>
-        <w:t xml:space="preserve"> qui contient </w:t>
-      </w:r>
-      <w:r>
-        <w:t>les informations</w:t>
-      </w:r>
-      <w:r>
-        <w:t xml:space="preserve"> </w:t>
-      </w:r>
-      <w:r>
-        <w:t>des parcelles</w:t>
-      </w:r>
-      <w:r>
-        <w:t xml:space="preserve"> et un string qui contient le chemin d’accès o</w:t>
-      </w:r>
-      <w:r>
-        <w:t>ù</w:t>
-      </w:r>
-      <w:r>
-        <w:t xml:space="preserve"> le fichier CSV va s’enregistrer.</w:t>
-      </w:r>
-    </w:p>
-    <w:p>
-      <w:pPr>
-        <w:pStyle w:val="Titre3"/>
-      </w:pPr>
-      <w:bookmarkStart w:id="11" w:name="_Toc41997613"/>
-      <w:r>
-        <w:t xml:space="preserve">Classe </w:t>
-      </w:r>
-      <w:proofErr w:type="spellStart"/>
-      <w:proofErr w:type="gramStart"/>
-      <w:r>
-        <w:t>UtilDataGrid</w:t>
-      </w:r>
-      <w:proofErr w:type="spellEnd"/>
-      <w:r>
-        <w:t>(</w:t>
-      </w:r>
-      <w:proofErr w:type="gramEnd"/>
-      <w:r>
-        <w:t>)</w:t>
-      </w:r>
-      <w:bookmarkEnd w:id="11"/>
-    </w:p>
-    <w:p>
-      <w:r>
-        <w:t xml:space="preserve">Cette classe permet de gérer les </w:t>
-      </w:r>
-      <w:proofErr w:type="spellStart"/>
-      <w:r>
-        <w:t>DataGridView</w:t>
-      </w:r>
-      <w:proofErr w:type="spellEnd"/>
-      <w:r>
-        <w:t xml:space="preserve"> présente dans mon application.</w:t>
-      </w:r>
-    </w:p>
-    <w:p>
-      <w:pPr>
-        <w:pStyle w:val="Titre4"/>
-      </w:pPr>
-      <w:r>
-        <w:t xml:space="preserve">Méthode </w:t>
-      </w:r>
-      <w:proofErr w:type="spellStart"/>
-      <w:proofErr w:type="gramStart"/>
-      <w:r>
-        <w:t>ConvertDataGridViewToDataTable</w:t>
-      </w:r>
-      <w:proofErr w:type="spellEnd"/>
-      <w:r>
-        <w:t>(</w:t>
-      </w:r>
-      <w:proofErr w:type="gramEnd"/>
-      <w:r>
-        <w:t>)</w:t>
+        <w:t>Méthode ConvertDataGridViewToDataTable()</w:t>
       </w:r>
     </w:p>
     <w:p>
@@ -6867,23 +7394,7 @@
         <w:t>s</w:t>
       </w:r>
       <w:r>
-        <w:t xml:space="preserve"> présente dans mon </w:t>
-      </w:r>
-      <w:proofErr w:type="spellStart"/>
-      <w:r>
-        <w:t>DataGridView</w:t>
-      </w:r>
-      <w:proofErr w:type="spellEnd"/>
-      <w:r>
-        <w:t xml:space="preserve"> en </w:t>
-      </w:r>
-      <w:proofErr w:type="spellStart"/>
-      <w:r>
-        <w:t>DataTable</w:t>
-      </w:r>
-      <w:proofErr w:type="spellEnd"/>
-      <w:r>
-        <w:t>.</w:t>
+        <w:t xml:space="preserve"> présente dans mon DataGridView en DataTable.</w:t>
       </w:r>
     </w:p>
     <w:p>
@@ -6901,24 +7412,11 @@
       <w:pPr>
         <w:pStyle w:val="Titre3"/>
       </w:pPr>
-      <w:bookmarkStart w:id="12" w:name="_Toc41997614"/>
-      <w:r>
-        <w:t xml:space="preserve">Classe </w:t>
-      </w:r>
-      <w:proofErr w:type="spellStart"/>
-      <w:proofErr w:type="gramStart"/>
-      <w:r>
-        <w:t>UtilDb</w:t>
-      </w:r>
-      <w:proofErr w:type="spellEnd"/>
-      <w:r>
-        <w:t>(</w:t>
-      </w:r>
-      <w:proofErr w:type="gramEnd"/>
-      <w:r>
-        <w:t>)</w:t>
-      </w:r>
-      <w:bookmarkEnd w:id="12"/>
+      <w:bookmarkStart w:id="26" w:name="_Toc42091700"/>
+      <w:r>
+        <w:t>Classe UtilDb()</w:t>
+      </w:r>
+      <w:bookmarkEnd w:id="26"/>
     </w:p>
     <w:p>
       <w:r>
@@ -6930,20 +7428,7 @@
         <w:pStyle w:val="Titre4"/>
       </w:pPr>
       <w:r>
-        <w:t xml:space="preserve">Méthode </w:t>
-      </w:r>
-      <w:proofErr w:type="spellStart"/>
-      <w:proofErr w:type="gramStart"/>
-      <w:r>
-        <w:t>GetParcelle</w:t>
-      </w:r>
-      <w:proofErr w:type="spellEnd"/>
-      <w:r>
-        <w:t>(</w:t>
-      </w:r>
-      <w:proofErr w:type="gramEnd"/>
-      <w:r>
-        <w:t>)</w:t>
+        <w:t>Méthode GetParcelle()</w:t>
       </w:r>
     </w:p>
     <w:p>
@@ -6954,33 +7439,132 @@
         <w:t>récupérer</w:t>
       </w:r>
       <w:r>
+        <w:t xml:space="preserve"> toute les parcelle</w:t>
+      </w:r>
+      <w:r>
+        <w:t>s</w:t>
+      </w:r>
+      <w:r>
+        <w:t xml:space="preserve"> présente dans </w:t>
+      </w:r>
+      <w:r>
+        <w:t>la</w:t>
+      </w:r>
+      <w:r>
+        <w:t xml:space="preserve"> base de données</w:t>
+      </w:r>
+      <w:r>
+        <w:t xml:space="preserve"> et les convertis en type DataSet.</w:t>
+      </w:r>
+    </w:p>
+    <w:p>
+      <w:pPr>
+        <w:pStyle w:val="Titre4"/>
+      </w:pPr>
+      <w:r>
+        <w:t>Méthode InsertParcelles()</w:t>
+      </w:r>
+    </w:p>
+    <w:p>
+      <w:r>
+        <w:t>Cette méthode publique a pour but de récupérer en paramètre une DataTable qui contient les parcelle importer par l’utilisateur et les insérer dans la base de données.</w:t>
+      </w:r>
+    </w:p>
+    <w:p>
+      <w:pPr>
+        <w:pStyle w:val="Titre4"/>
+      </w:pPr>
+      <w:r>
+        <w:lastRenderedPageBreak/>
+        <w:t>Méthode GetParcelleWithIds()</w:t>
+      </w:r>
+    </w:p>
+    <w:p>
+      <w:r>
+        <w:t>Cette méthode publique a pour but de récupérer en paramètre un</w:t>
+      </w:r>
+      <w:r>
+        <w:t>e</w:t>
+      </w:r>
+      <w:r>
+        <w:t xml:space="preserve"> liste d’ids qui correspond a chaque parcelle sélectionner par l’utilisateur dans le DataGridView. Ensuite cette méthode </w:t>
+      </w:r>
+      <w:r>
+        <w:t>fait</w:t>
+      </w:r>
+      <w:r>
+        <w:t xml:space="preserve"> un select sur la base de données pour récupérer chaque parcelle correspondant au ids de la liste.</w:t>
+      </w:r>
+    </w:p>
+    <w:p>
+      <w:pPr>
+        <w:pStyle w:val="Titre3"/>
+      </w:pPr>
+      <w:bookmarkStart w:id="27" w:name="_Toc42091701"/>
+      <w:r>
+        <w:t>Classe UtilLog()</w:t>
+      </w:r>
+      <w:bookmarkEnd w:id="27"/>
+    </w:p>
+    <w:p>
+      <w:r>
+        <w:t xml:space="preserve">Cette classe contient </w:t>
+      </w:r>
+      <w:r>
+        <w:t>toutes les classes utiles</w:t>
+      </w:r>
+      <w:r>
         <w:t xml:space="preserve"> </w:t>
       </w:r>
-      <w:proofErr w:type="gramStart"/>
-      <w:r>
-        <w:t>toute les parcelle</w:t>
-      </w:r>
-      <w:r>
-        <w:t>s</w:t>
-      </w:r>
-      <w:proofErr w:type="gramEnd"/>
-      <w:r>
-        <w:t xml:space="preserve"> présente dans </w:t>
-      </w:r>
-      <w:r>
-        <w:t>la</w:t>
-      </w:r>
-      <w:r>
-        <w:t xml:space="preserve"> base de données</w:t>
-      </w:r>
-      <w:r>
-        <w:t xml:space="preserve"> et les convertis en type </w:t>
-      </w:r>
-      <w:proofErr w:type="spellStart"/>
-      <w:r>
-        <w:t>DataSet</w:t>
-      </w:r>
-      <w:proofErr w:type="spellEnd"/>
+      <w:r>
+        <w:t>à</w:t>
+      </w:r>
+      <w:r>
+        <w:t xml:space="preserve"> créer et écrire dans le fichier texte log a chaque import de CSV.</w:t>
+      </w:r>
+    </w:p>
+    <w:p>
+      <w:pPr>
+        <w:pStyle w:val="Titre4"/>
+      </w:pPr>
+      <w:r>
+        <w:t>Méthode CreateLogFile()</w:t>
+      </w:r>
+    </w:p>
+    <w:p>
+      <w:r>
+        <w:t>Cette méthode a pour but de</w:t>
+      </w:r>
+      <w:r>
+        <w:t xml:space="preserve"> récupérer en paramètre </w:t>
+      </w:r>
+      <w:r>
+        <w:t>une liste</w:t>
+      </w:r>
+      <w:r>
+        <w:t xml:space="preserve"> de string qui contient </w:t>
+      </w:r>
+      <w:r>
+        <w:t>les erreurs</w:t>
+      </w:r>
+      <w:r>
+        <w:t xml:space="preserve"> lors de l’import ainsi qu’une variable de type int qui contient le nombre total d’erreur. Ensuite cette méthode créer un fichier </w:t>
+      </w:r>
+      <w:r>
+        <w:t>texte</w:t>
+      </w:r>
+      <w:r>
+        <w:t xml:space="preserve"> dans </w:t>
+      </w:r>
+      <w:r>
+        <w:t>le répertoire</w:t>
+      </w:r>
+      <w:r>
+        <w:t xml:space="preserve"> du projet et ajoute le nombre d’erreur ainsi que chaque erreur que l’import a </w:t>
+      </w:r>
+      <w:r>
+        <w:t xml:space="preserve"> rencontrée</w:t>
+      </w:r>
       <w:r>
         <w:t>.</w:t>
       </w:r>
@@ -6990,263 +7574,17 @@
         <w:pStyle w:val="Titre4"/>
       </w:pPr>
       <w:r>
-        <w:t xml:space="preserve">Méthode </w:t>
-      </w:r>
-      <w:proofErr w:type="spellStart"/>
-      <w:proofErr w:type="gramStart"/>
-      <w:r>
-        <w:t>InsertParcelles</w:t>
-      </w:r>
-      <w:proofErr w:type="spellEnd"/>
-      <w:r>
-        <w:t>(</w:t>
-      </w:r>
-      <w:proofErr w:type="gramEnd"/>
-      <w:r>
-        <w:t>)</w:t>
-      </w:r>
-    </w:p>
-    <w:p>
-      <w:r>
-        <w:t xml:space="preserve">Cette méthode publique a pour but de récupérer en paramètre une </w:t>
-      </w:r>
-      <w:proofErr w:type="spellStart"/>
-      <w:r>
-        <w:t>DataTable</w:t>
-      </w:r>
-      <w:proofErr w:type="spellEnd"/>
-      <w:r>
-        <w:t xml:space="preserve"> qui contient </w:t>
-      </w:r>
-      <w:proofErr w:type="gramStart"/>
-      <w:r>
-        <w:t>les parcelle</w:t>
-      </w:r>
-      <w:proofErr w:type="gramEnd"/>
-      <w:r>
-        <w:t xml:space="preserve"> importer par l’utilisateur et les insérer dans la base de données.</w:t>
-      </w:r>
-    </w:p>
-    <w:p>
-      <w:pPr>
-        <w:pStyle w:val="Titre4"/>
-      </w:pPr>
-      <w:r>
-        <w:t xml:space="preserve">Méthode </w:t>
-      </w:r>
-      <w:proofErr w:type="spellStart"/>
-      <w:proofErr w:type="gramStart"/>
-      <w:r>
-        <w:t>GetParcelleWithIds</w:t>
-      </w:r>
-      <w:proofErr w:type="spellEnd"/>
-      <w:r>
-        <w:t>(</w:t>
-      </w:r>
-      <w:proofErr w:type="gramEnd"/>
-      <w:r>
-        <w:t>)</w:t>
-      </w:r>
-    </w:p>
-    <w:p>
-      <w:r>
-        <w:t>Cette méthode publique a pour but de récupérer en paramètre un</w:t>
-      </w:r>
-      <w:r>
-        <w:t>e</w:t>
-      </w:r>
-      <w:r>
-        <w:t xml:space="preserve"> liste </w:t>
-      </w:r>
-      <w:proofErr w:type="spellStart"/>
-      <w:r>
-        <w:t>d’ids</w:t>
-      </w:r>
-      <w:proofErr w:type="spellEnd"/>
-      <w:r>
-        <w:t xml:space="preserve"> qui correspond </w:t>
-      </w:r>
-      <w:proofErr w:type="gramStart"/>
-      <w:r>
-        <w:t>a</w:t>
-      </w:r>
-      <w:proofErr w:type="gramEnd"/>
-      <w:r>
-        <w:t xml:space="preserve"> chaque parcelle sélectionner par l’utilisateur dans le </w:t>
-      </w:r>
-      <w:proofErr w:type="spellStart"/>
-      <w:r>
-        <w:t>DataGridView</w:t>
-      </w:r>
-      <w:proofErr w:type="spellEnd"/>
-      <w:r>
-        <w:t xml:space="preserve">. Ensuite cette méthode </w:t>
-      </w:r>
-      <w:r>
-        <w:t>fait</w:t>
-      </w:r>
-      <w:r>
-        <w:t xml:space="preserve"> un select sur la base de données pour récupérer chaque parcelle correspondant au </w:t>
-      </w:r>
-      <w:proofErr w:type="spellStart"/>
-      <w:r>
-        <w:t>ids</w:t>
-      </w:r>
-      <w:proofErr w:type="spellEnd"/>
-      <w:r>
-        <w:t xml:space="preserve"> de la liste.</w:t>
-      </w:r>
-    </w:p>
-    <w:p>
-      <w:pPr>
-        <w:pStyle w:val="Titre3"/>
-      </w:pPr>
-      <w:bookmarkStart w:id="13" w:name="_Toc41997615"/>
-      <w:r>
-        <w:lastRenderedPageBreak/>
-        <w:t xml:space="preserve">Classe </w:t>
-      </w:r>
-      <w:proofErr w:type="spellStart"/>
-      <w:proofErr w:type="gramStart"/>
-      <w:r>
-        <w:t>UtilLog</w:t>
-      </w:r>
-      <w:proofErr w:type="spellEnd"/>
-      <w:r>
-        <w:t>(</w:t>
-      </w:r>
-      <w:proofErr w:type="gramEnd"/>
-      <w:r>
-        <w:t>)</w:t>
-      </w:r>
-      <w:bookmarkEnd w:id="13"/>
-    </w:p>
-    <w:p>
-      <w:r>
-        <w:t xml:space="preserve">Cette classe contient </w:t>
-      </w:r>
-      <w:r>
-        <w:t>toutes les classes utiles</w:t>
-      </w:r>
-      <w:r>
-        <w:t xml:space="preserve"> </w:t>
+        <w:t>Méthode AddLineInLogFile()</w:t>
+      </w:r>
+    </w:p>
+    <w:p>
+      <w:r>
+        <w:t xml:space="preserve">Cette méthode a pour but de récupérer en paramètre un StreamWriter qui permettra d’écrire dans le fichier log ainsi qu’une variable de type string qui contient la ligne </w:t>
       </w:r>
       <w:r>
         <w:t>à</w:t>
       </w:r>
       <w:r>
-        <w:t xml:space="preserve"> créer et écrire dans le fichier texte log a chaque import de CSV.</w:t>
-      </w:r>
-    </w:p>
-    <w:p>
-      <w:pPr>
-        <w:pStyle w:val="Titre4"/>
-      </w:pPr>
-      <w:r>
-        <w:t xml:space="preserve">Méthode </w:t>
-      </w:r>
-      <w:proofErr w:type="spellStart"/>
-      <w:proofErr w:type="gramStart"/>
-      <w:r>
-        <w:t>CreateLogFile</w:t>
-      </w:r>
-      <w:proofErr w:type="spellEnd"/>
-      <w:r>
-        <w:t>(</w:t>
-      </w:r>
-      <w:proofErr w:type="gramEnd"/>
-      <w:r>
-        <w:t>)</w:t>
-      </w:r>
-    </w:p>
-    <w:p>
-      <w:r>
-        <w:t>Cette méthode a pour but de</w:t>
-      </w:r>
-      <w:r>
-        <w:t xml:space="preserve"> récupérer en paramètre </w:t>
-      </w:r>
-      <w:r>
-        <w:t>une liste</w:t>
-      </w:r>
-      <w:r>
-        <w:t xml:space="preserve"> de string qui contient </w:t>
-      </w:r>
-      <w:r>
-        <w:t>les erreurs</w:t>
-      </w:r>
-      <w:r>
-        <w:t xml:space="preserve"> lors de l’import ainsi qu’une variable de type </w:t>
-      </w:r>
-      <w:proofErr w:type="spellStart"/>
-      <w:r>
-        <w:t>int</w:t>
-      </w:r>
-      <w:proofErr w:type="spellEnd"/>
-      <w:r>
-        <w:t xml:space="preserve"> qui contient le nombre total d’erreur. Ensuite cette méthode créer un fichier </w:t>
-      </w:r>
-      <w:r>
-        <w:t>texte</w:t>
-      </w:r>
-      <w:r>
-        <w:t xml:space="preserve"> dans </w:t>
-      </w:r>
-      <w:r>
-        <w:t>le répertoire</w:t>
-      </w:r>
-      <w:r>
-        <w:t xml:space="preserve"> du projet et ajoute le nombre d’erreur ainsi que chaque erreur que l’import </w:t>
-      </w:r>
-      <w:proofErr w:type="gramStart"/>
-      <w:r>
-        <w:t xml:space="preserve">a </w:t>
-      </w:r>
-      <w:r>
-        <w:t xml:space="preserve"> rencontrée</w:t>
-      </w:r>
-      <w:proofErr w:type="gramEnd"/>
-      <w:r>
-        <w:t>.</w:t>
-      </w:r>
-    </w:p>
-    <w:p>
-      <w:pPr>
-        <w:pStyle w:val="Titre4"/>
-      </w:pPr>
-      <w:r>
-        <w:t xml:space="preserve">Méthode </w:t>
-      </w:r>
-      <w:proofErr w:type="spellStart"/>
-      <w:proofErr w:type="gramStart"/>
-      <w:r>
-        <w:t>AddLineInLogFile</w:t>
-      </w:r>
-      <w:proofErr w:type="spellEnd"/>
-      <w:r>
-        <w:t>(</w:t>
-      </w:r>
-      <w:proofErr w:type="gramEnd"/>
-      <w:r>
-        <w:t>)</w:t>
-      </w:r>
-    </w:p>
-    <w:p>
-      <w:r>
-        <w:t xml:space="preserve">Cette méthode a pour but de récupérer en paramètre un </w:t>
-      </w:r>
-      <w:proofErr w:type="spellStart"/>
-      <w:r>
-        <w:t>StreamWriter</w:t>
-      </w:r>
-      <w:proofErr w:type="spellEnd"/>
-      <w:r>
-        <w:t xml:space="preserve"> qui permettra d’écrire dans le fichier log ainsi qu’une variable de type string qui contient la ligne </w:t>
-      </w:r>
-      <w:r>
-        <w:t>à</w:t>
-      </w:r>
-      <w:r>
         <w:t xml:space="preserve"> écrire dans le fichier log.</w:t>
       </w:r>
     </w:p>
@@ -7254,31 +7592,396 @@
       <w:pPr>
         <w:pStyle w:val="Titre1"/>
       </w:pPr>
-      <w:bookmarkStart w:id="14" w:name="_Toc41997616"/>
+      <w:bookmarkStart w:id="28" w:name="_Toc42091702"/>
       <w:r>
         <w:t>Réalisation</w:t>
       </w:r>
-      <w:bookmarkEnd w:id="14"/>
+      <w:bookmarkEnd w:id="28"/>
     </w:p>
     <w:p>
       <w:pPr>
         <w:pStyle w:val="Titre2"/>
       </w:pPr>
-      <w:bookmarkStart w:id="15" w:name="_Toc41997617"/>
+      <w:bookmarkStart w:id="29" w:name="_Toc42091703"/>
       <w:r>
         <w:t>7.2 Arborescence du Projet</w:t>
       </w:r>
-      <w:bookmarkEnd w:id="15"/>
+      <w:bookmarkEnd w:id="29"/>
     </w:p>
     <w:p>
       <w:pPr>
         <w:pStyle w:val="Titre1"/>
       </w:pPr>
-      <w:bookmarkStart w:id="16" w:name="_Toc41997618"/>
+      <w:bookmarkStart w:id="30" w:name="_Toc42091704"/>
       <w:r>
         <w:t>Tests unitaires</w:t>
       </w:r>
-      <w:bookmarkEnd w:id="16"/>
+      <w:bookmarkEnd w:id="30"/>
+    </w:p>
+    <w:p/>
+    <w:p>
+      <w:pPr>
+        <w:pStyle w:val="Titre1"/>
+      </w:pPr>
+      <w:bookmarkStart w:id="31" w:name="_Toc42091705"/>
+      <w:r>
+        <w:t>Table des illustrations</w:t>
+      </w:r>
+      <w:bookmarkEnd w:id="31"/>
+    </w:p>
+    <w:p>
+      <w:pPr>
+        <w:pStyle w:val="Tabledesillustrations"/>
+        <w:tabs>
+          <w:tab w:val="right" w:leader="dot" w:pos="9062"/>
+        </w:tabs>
+        <w:rPr>
+          <w:noProof/>
+        </w:rPr>
+      </w:pPr>
+      <w:r>
+        <w:fldChar w:fldCharType="begin"/>
+      </w:r>
+      <w:r>
+        <w:instrText xml:space="preserve"> TOC \h \z \c "Figure" </w:instrText>
+      </w:r>
+      <w:r>
+        <w:fldChar w:fldCharType="separate"/>
+      </w:r>
+      <w:hyperlink w:anchor="_Toc42091022" w:history="1">
+        <w:r>
+          <w:rPr>
+            <w:rStyle w:val="Lienhypertexte"/>
+            <w:noProof/>
+          </w:rPr>
+          <w:t>Figure 1 Modèle logique de données</w:t>
+        </w:r>
+        <w:r>
+          <w:rPr>
+            <w:noProof/>
+            <w:webHidden/>
+          </w:rPr>
+          <w:tab/>
+        </w:r>
+        <w:r>
+          <w:rPr>
+            <w:noProof/>
+            <w:webHidden/>
+          </w:rPr>
+          <w:fldChar w:fldCharType="begin"/>
+        </w:r>
+        <w:r>
+          <w:rPr>
+            <w:noProof/>
+            <w:webHidden/>
+          </w:rPr>
+          <w:instrText xml:space="preserve"> PAGEREF _Toc42091022 \h </w:instrText>
+        </w:r>
+        <w:r>
+          <w:rPr>
+            <w:noProof/>
+            <w:webHidden/>
+          </w:rPr>
+        </w:r>
+        <w:r>
+          <w:rPr>
+            <w:noProof/>
+            <w:webHidden/>
+          </w:rPr>
+          <w:fldChar w:fldCharType="separate"/>
+        </w:r>
+        <w:r>
+          <w:rPr>
+            <w:noProof/>
+            <w:webHidden/>
+          </w:rPr>
+          <w:t>3</w:t>
+        </w:r>
+        <w:r>
+          <w:rPr>
+            <w:noProof/>
+            <w:webHidden/>
+          </w:rPr>
+          <w:fldChar w:fldCharType="end"/>
+        </w:r>
+      </w:hyperlink>
+    </w:p>
+    <w:p>
+      <w:pPr>
+        <w:pStyle w:val="Tabledesillustrations"/>
+        <w:tabs>
+          <w:tab w:val="right" w:leader="dot" w:pos="9062"/>
+        </w:tabs>
+        <w:rPr>
+          <w:noProof/>
+        </w:rPr>
+      </w:pPr>
+      <w:hyperlink w:anchor="_Toc42091023" w:history="1">
+        <w:r>
+          <w:rPr>
+            <w:rStyle w:val="Lienhypertexte"/>
+            <w:noProof/>
+          </w:rPr>
+          <w:t>Figure 2 - Table cadparcellemensu</w:t>
+        </w:r>
+        <w:r>
+          <w:rPr>
+            <w:noProof/>
+            <w:webHidden/>
+          </w:rPr>
+          <w:tab/>
+        </w:r>
+        <w:r>
+          <w:rPr>
+            <w:noProof/>
+            <w:webHidden/>
+          </w:rPr>
+          <w:fldChar w:fldCharType="begin"/>
+        </w:r>
+        <w:r>
+          <w:rPr>
+            <w:noProof/>
+            <w:webHidden/>
+          </w:rPr>
+          <w:instrText xml:space="preserve"> PAGEREF _Toc42091023 \h </w:instrText>
+        </w:r>
+        <w:r>
+          <w:rPr>
+            <w:noProof/>
+            <w:webHidden/>
+          </w:rPr>
+        </w:r>
+        <w:r>
+          <w:rPr>
+            <w:noProof/>
+            <w:webHidden/>
+          </w:rPr>
+          <w:fldChar w:fldCharType="separate"/>
+        </w:r>
+        <w:r>
+          <w:rPr>
+            <w:noProof/>
+            <w:webHidden/>
+          </w:rPr>
+          <w:t>4</w:t>
+        </w:r>
+        <w:r>
+          <w:rPr>
+            <w:noProof/>
+            <w:webHidden/>
+          </w:rPr>
+          <w:fldChar w:fldCharType="end"/>
+        </w:r>
+      </w:hyperlink>
+    </w:p>
+    <w:p>
+      <w:pPr>
+        <w:pStyle w:val="Tabledesillustrations"/>
+        <w:tabs>
+          <w:tab w:val="right" w:leader="dot" w:pos="9062"/>
+        </w:tabs>
+        <w:rPr>
+          <w:noProof/>
+        </w:rPr>
+      </w:pPr>
+      <w:hyperlink w:anchor="_Toc42091024" w:history="1">
+        <w:r>
+          <w:rPr>
+            <w:rStyle w:val="Lienhypertexte"/>
+            <w:noProof/>
+          </w:rPr>
+          <w:t>Figure 3 - Table geometre</w:t>
+        </w:r>
+        <w:r>
+          <w:rPr>
+            <w:noProof/>
+            <w:webHidden/>
+          </w:rPr>
+          <w:tab/>
+        </w:r>
+        <w:r>
+          <w:rPr>
+            <w:noProof/>
+            <w:webHidden/>
+          </w:rPr>
+          <w:fldChar w:fldCharType="begin"/>
+        </w:r>
+        <w:r>
+          <w:rPr>
+            <w:noProof/>
+            <w:webHidden/>
+          </w:rPr>
+          <w:instrText xml:space="preserve"> PAGEREF _Toc42091024 \h </w:instrText>
+        </w:r>
+        <w:r>
+          <w:rPr>
+            <w:noProof/>
+            <w:webHidden/>
+          </w:rPr>
+        </w:r>
+        <w:r>
+          <w:rPr>
+            <w:noProof/>
+            <w:webHidden/>
+          </w:rPr>
+          <w:fldChar w:fldCharType="separate"/>
+        </w:r>
+        <w:r>
+          <w:rPr>
+            <w:noProof/>
+            <w:webHidden/>
+          </w:rPr>
+          <w:t>4</w:t>
+        </w:r>
+        <w:r>
+          <w:rPr>
+            <w:noProof/>
+            <w:webHidden/>
+          </w:rPr>
+          <w:fldChar w:fldCharType="end"/>
+        </w:r>
+      </w:hyperlink>
+    </w:p>
+    <w:p>
+      <w:pPr>
+        <w:pStyle w:val="Tabledesillustrations"/>
+        <w:tabs>
+          <w:tab w:val="right" w:leader="dot" w:pos="9062"/>
+        </w:tabs>
+        <w:rPr>
+          <w:noProof/>
+        </w:rPr>
+      </w:pPr>
+      <w:hyperlink w:anchor="_Toc42091025" w:history="1">
+        <w:r>
+          <w:rPr>
+            <w:rStyle w:val="Lienhypertexte"/>
+            <w:noProof/>
+          </w:rPr>
+          <w:t>Figure 4 - Table etats</w:t>
+        </w:r>
+        <w:r>
+          <w:rPr>
+            <w:noProof/>
+            <w:webHidden/>
+          </w:rPr>
+          <w:tab/>
+        </w:r>
+        <w:r>
+          <w:rPr>
+            <w:noProof/>
+            <w:webHidden/>
+          </w:rPr>
+          <w:fldChar w:fldCharType="begin"/>
+        </w:r>
+        <w:r>
+          <w:rPr>
+            <w:noProof/>
+            <w:webHidden/>
+          </w:rPr>
+          <w:instrText xml:space="preserve"> PAGEREF _Toc42091025 \h </w:instrText>
+        </w:r>
+        <w:r>
+          <w:rPr>
+            <w:noProof/>
+            <w:webHidden/>
+          </w:rPr>
+        </w:r>
+        <w:r>
+          <w:rPr>
+            <w:noProof/>
+            <w:webHidden/>
+          </w:rPr>
+          <w:fldChar w:fldCharType="separate"/>
+        </w:r>
+        <w:r>
+          <w:rPr>
+            <w:noProof/>
+            <w:webHidden/>
+          </w:rPr>
+          <w:t>4</w:t>
+        </w:r>
+        <w:r>
+          <w:rPr>
+            <w:noProof/>
+            <w:webHidden/>
+          </w:rPr>
+          <w:fldChar w:fldCharType="end"/>
+        </w:r>
+      </w:hyperlink>
+    </w:p>
+    <w:p>
+      <w:pPr>
+        <w:pStyle w:val="Tabledesillustrations"/>
+        <w:tabs>
+          <w:tab w:val="right" w:leader="dot" w:pos="9062"/>
+        </w:tabs>
+        <w:rPr>
+          <w:noProof/>
+        </w:rPr>
+      </w:pPr>
+      <w:hyperlink w:anchor="_Toc42091026" w:history="1">
+        <w:r>
+          <w:rPr>
+            <w:rStyle w:val="Lienhypertexte"/>
+            <w:noProof/>
+          </w:rPr>
+          <w:t>Figure 5 - Table ordres</w:t>
+        </w:r>
+        <w:r>
+          <w:rPr>
+            <w:noProof/>
+            <w:webHidden/>
+          </w:rPr>
+          <w:tab/>
+        </w:r>
+        <w:r>
+          <w:rPr>
+            <w:noProof/>
+            <w:webHidden/>
+          </w:rPr>
+          <w:fldChar w:fldCharType="begin"/>
+        </w:r>
+        <w:r>
+          <w:rPr>
+            <w:noProof/>
+            <w:webHidden/>
+          </w:rPr>
+          <w:instrText xml:space="preserve"> PAGEREF _Toc42091026 \h </w:instrText>
+        </w:r>
+        <w:r>
+          <w:rPr>
+            <w:noProof/>
+            <w:webHidden/>
+          </w:rPr>
+        </w:r>
+        <w:r>
+          <w:rPr>
+            <w:noProof/>
+            <w:webHidden/>
+          </w:rPr>
+          <w:fldChar w:fldCharType="separate"/>
+        </w:r>
+        <w:r>
+          <w:rPr>
+            <w:noProof/>
+            <w:webHidden/>
+          </w:rPr>
+          <w:t>4</w:t>
+        </w:r>
+        <w:r>
+          <w:rPr>
+            <w:noProof/>
+            <w:webHidden/>
+          </w:rPr>
+          <w:fldChar w:fldCharType="end"/>
+        </w:r>
+      </w:hyperlink>
+    </w:p>
+    <w:p>
+      <w:r>
+        <w:fldChar w:fldCharType="end"/>
+      </w:r>
     </w:p>
     <w:sectPr>
       <w:headerReference w:type="default" r:id="rId14"/>
@@ -9069,6 +9772,17 @@
       <w:szCs w:val="18"/>
     </w:rPr>
   </w:style>
+  <w:style w:type="paragraph" w:styleId="Tabledesillustrations">
+    <w:name w:val="table of figures"/>
+    <w:basedOn w:val="Normal"/>
+    <w:next w:val="Normal"/>
+    <w:uiPriority w:val="99"/>
+    <w:unhideWhenUsed/>
+    <w:rsid w:val="00C43C58"/>
+    <w:pPr>
+      <w:spacing w:after="0"/>
+    </w:pPr>
+  </w:style>
 </w:styles>
 </file>
 

</xml_diff>